<commit_message>
Fully refactored Markdown editor
</commit_message>
<xml_diff>
--- a/goedegep.toplevelpom/doc/Top Level Design.docx
+++ b/goedegep.toplevelpom/doc/Top Level Design.docx
@@ -42,6 +42,7 @@
             <w:rPr>
               <w:webHidden/>
               <w:rStyle w:val="Indexkoppeling"/>
+              <w:vanish w:val="false"/>
               <w:lang w:val="en-US"/>
             </w:rPr>
             <w:instrText xml:space="preserve"> TOC \z \o "1-3" \u \h</w:instrText>
@@ -50,6 +51,7 @@
             <w:rPr>
               <w:webHidden/>
               <w:rStyle w:val="Indexkoppeling"/>
+              <w:vanish w:val="false"/>
               <w:lang w:val="en-US"/>
             </w:rPr>
             <w:fldChar w:fldCharType="separate"/>
@@ -59,6 +61,7 @@
               <w:rPr>
                 <w:webHidden/>
                 <w:rStyle w:val="Indexkoppeling"/>
+                <w:vanish w:val="false"/>
                 <w:lang w:val="en-US"/>
               </w:rPr>
               <w:t>1</w:t>
@@ -130,6 +133,7 @@
               <w:rPr>
                 <w:webHidden/>
                 <w:rStyle w:val="Indexkoppeling"/>
+                <w:vanish w:val="false"/>
                 <w:lang w:val="en-US"/>
               </w:rPr>
               <w:t>2</w:t>
@@ -201,6 +205,7 @@
               <w:rPr>
                 <w:webHidden/>
                 <w:rStyle w:val="Indexkoppeling"/>
+                <w:vanish w:val="false"/>
                 <w:lang w:val="en-US"/>
               </w:rPr>
               <w:t>2.1</w:t>
@@ -272,6 +277,7 @@
               <w:rPr>
                 <w:webHidden/>
                 <w:rStyle w:val="Indexkoppeling"/>
+                <w:vanish w:val="false"/>
                 <w:lang w:val="en-US"/>
               </w:rPr>
               <w:t>2.2</w:t>
@@ -343,6 +349,7 @@
               <w:rPr>
                 <w:webHidden/>
                 <w:rStyle w:val="Indexkoppeling"/>
+                <w:vanish w:val="false"/>
                 <w:lang w:val="en-US"/>
               </w:rPr>
               <w:t>2.2.1</w:t>
@@ -414,6 +421,7 @@
               <w:rPr>
                 <w:webHidden/>
                 <w:rStyle w:val="Indexkoppeling"/>
+                <w:vanish w:val="false"/>
                 <w:lang w:val="en-US"/>
               </w:rPr>
               <w:t>3</w:t>
@@ -485,6 +493,7 @@
               <w:rPr>
                 <w:webHidden/>
                 <w:rStyle w:val="Indexkoppeling"/>
+                <w:vanish w:val="false"/>
                 <w:lang w:val="en-US"/>
               </w:rPr>
               <w:t>4</w:t>
@@ -556,6 +565,7 @@
               <w:rPr>
                 <w:webHidden/>
                 <w:rStyle w:val="Indexkoppeling"/>
+                <w:vanish w:val="false"/>
                 <w:lang w:val="en-US"/>
               </w:rPr>
               <w:t>5</w:t>
@@ -627,6 +637,7 @@
               <w:rPr>
                 <w:webHidden/>
                 <w:rStyle w:val="Indexkoppeling"/>
+                <w:vanish w:val="false"/>
                 <w:lang w:val="en-US"/>
               </w:rPr>
               <w:t>6</w:t>
@@ -698,6 +709,7 @@
               <w:rPr>
                 <w:webHidden/>
                 <w:rStyle w:val="Indexkoppeling"/>
+                <w:vanish w:val="false"/>
                 <w:lang w:val="en-US"/>
               </w:rPr>
               <w:t>7</w:t>
@@ -769,6 +781,7 @@
               <w:rPr>
                 <w:webHidden/>
                 <w:rStyle w:val="Indexkoppeling"/>
+                <w:vanish w:val="false"/>
                 <w:lang w:val="en-US"/>
               </w:rPr>
               <w:t>7.1</w:t>
@@ -1517,16 +1530,16 @@
           <w:lang w:val="en-US"/>
         </w:rPr>
       </w:pPr>
-      <w:bookmarkStart w:id="2" w:name="_Toc41598502"/>
-      <w:bookmarkStart w:id="3" w:name="_Toc41598503"/>
+      <w:bookmarkStart w:id="2" w:name="_Toc41598503"/>
+      <w:bookmarkStart w:id="3" w:name="_Toc41598502_Kopiëren_1"/>
+      <w:bookmarkEnd w:id="3"/>
+      <w:r>
+        <w:rPr>
+          <w:lang w:val="en-US"/>
+        </w:rPr>
+        <w:t>Media</w:t>
+      </w:r>
       <w:bookmarkEnd w:id="2"/>
-      <w:r>
-        <w:rPr>
-          <w:lang w:val="en-US"/>
-        </w:rPr>
-        <w:t>Media</w:t>
-      </w:r>
-      <w:bookmarkEnd w:id="3"/>
     </w:p>
     <w:p>
       <w:pPr>
@@ -1611,33 +1624,40 @@
                         <wps:bodyPr/>
                       </wps:wsp>
                       <wps:wsp>
-                        <wps:cNvCnPr/>
+                        <wps:cNvPr id="3" name=""/>
+                        <wps:cNvSpPr/>
                         <wps:spPr>
                           <a:xfrm flipH="1">
-                            <a:off x="1442880" y="1752120"/>
-                            <a:ext cx="1338840" cy="3430080"/>
+                            <a:off x="1442160" y="1752120"/>
+                            <a:ext cx="1338480" cy="3430440"/>
                           </a:xfrm>
                           <a:prstGeom prst="straightConnector1">
                             <a:avLst/>
                           </a:prstGeom>
-                          <a:ln>
+                          <a:noFill/>
+                          <a:ln w="0">
                             <a:solidFill>
                               <a:srgbClr val="4a7ebb"/>
                             </a:solidFill>
                             <a:prstDash val="dash"/>
-                            <a:round/>
                             <a:tailEnd len="med" type="arrow" w="med"/>
                           </a:ln>
                         </wps:spPr>
+                        <wps:style>
+                          <a:lnRef idx="0"/>
+                          <a:fillRef idx="0"/>
+                          <a:effectRef idx="0"/>
+                          <a:fontRef idx="minor"/>
+                        </wps:style>
                         <wps:bodyPr/>
                       </wps:wsp>
                       <wps:wsp>
-                        <wps:cNvPr id="3" name="Rechthoek 35"/>
+                        <wps:cNvPr id="4" name="Rechthoek 35"/>
                         <wps:cNvSpPr/>
                         <wps:spPr>
                           <a:xfrm>
-                            <a:off x="2623680" y="6606000"/>
-                            <a:ext cx="2504520" cy="505440"/>
+                            <a:off x="2623680" y="6606720"/>
+                            <a:ext cx="2504520" cy="504720"/>
                           </a:xfrm>
                           <a:prstGeom prst="rect">
                             <a:avLst/>
@@ -1671,12 +1691,12 @@
                         <wps:bodyPr/>
                       </wps:wsp>
                       <wps:wsp>
-                        <wps:cNvPr id="4" name="Rechthoek 38"/>
+                        <wps:cNvPr id="5" name="Rechthoek 38"/>
                         <wps:cNvSpPr/>
                         <wps:spPr>
                           <a:xfrm>
                             <a:off x="247680" y="123840"/>
-                            <a:ext cx="5066640" cy="1628280"/>
+                            <a:ext cx="5066640" cy="1627560"/>
                           </a:xfrm>
                           <a:prstGeom prst="rect">
                             <a:avLst/>
@@ -1710,12 +1730,12 @@
                         <wps:bodyPr/>
                       </wps:wsp>
                       <wps:wsp>
-                        <wps:cNvPr id="5" name="Rectangle 2"/>
+                        <wps:cNvPr id="6" name="Rectangle 2"/>
                         <wps:cNvSpPr/>
                         <wps:spPr>
                           <a:xfrm>
                             <a:off x="1409760" y="1256040"/>
-                            <a:ext cx="1351800" cy="335160"/>
+                            <a:ext cx="1351800" cy="334800"/>
                           </a:xfrm>
                           <a:prstGeom prst="rect">
                             <a:avLst/>
@@ -1763,38 +1783,45 @@
                             </w:p>
                           </w:txbxContent>
                         </wps:txbx>
-                        <wps:bodyPr anchor="ctr">
+                        <wps:bodyPr lIns="0" rIns="0" tIns="0" bIns="0" anchor="ctr">
                           <a:noAutofit/>
                         </wps:bodyPr>
                       </wps:wsp>
                       <wps:wsp>
-                        <wps:cNvCnPr/>
+                        <wps:cNvPr id="7" name=""/>
+                        <wps:cNvSpPr/>
                         <wps:spPr>
                           <a:xfrm flipH="1">
                             <a:off x="876240" y="1752120"/>
-                            <a:ext cx="1905480" cy="5713920"/>
+                            <a:ext cx="1905480" cy="5713560"/>
                           </a:xfrm>
                           <a:prstGeom prst="straightConnector1">
                             <a:avLst/>
                           </a:prstGeom>
-                          <a:ln>
+                          <a:noFill/>
+                          <a:ln w="0">
                             <a:solidFill>
                               <a:srgbClr val="4a7ebb"/>
                             </a:solidFill>
                             <a:prstDash val="dash"/>
-                            <a:round/>
                             <a:tailEnd len="med" type="arrow" w="med"/>
                           </a:ln>
                         </wps:spPr>
+                        <wps:style>
+                          <a:lnRef idx="0"/>
+                          <a:fillRef idx="0"/>
+                          <a:effectRef idx="0"/>
+                          <a:fontRef idx="minor"/>
+                        </wps:style>
                         <wps:bodyPr/>
                       </wps:wsp>
                       <wps:wsp>
-                        <wps:cNvPr id="6" name="Tekstvak 13"/>
+                        <wps:cNvPr id="8" name="Tekstvak 13"/>
                         <wps:cNvSpPr/>
                         <wps:spPr>
                           <a:xfrm>
                             <a:off x="1878480" y="681840"/>
-                            <a:ext cx="910440" cy="303480"/>
+                            <a:ext cx="910440" cy="302760"/>
                           </a:xfrm>
                           <a:prstGeom prst="rect">
                             <a:avLst/>
@@ -1823,24 +1850,24 @@
                               </w:pPr>
                               <w:r>
                                 <w:rPr>
-                                  <w:rFonts w:eastAsia="Calibri" w:ascii="Calibri" w:hAnsi="Calibri"/>
+                                  <w:rFonts w:eastAsia="Calibri"/>
                                 </w:rPr>
                                 <w:t>albumsTable</w:t>
                               </w:r>
                             </w:p>
                           </w:txbxContent>
                         </wps:txbx>
-                        <wps:bodyPr anchor="t">
+                        <wps:bodyPr lIns="0" rIns="0" tIns="0" bIns="0" anchor="t">
                           <a:noAutofit/>
                         </wps:bodyPr>
                       </wps:wsp>
                       <wps:wsp>
-                        <wps:cNvPr id="7" name="Rectangle 2"/>
+                        <wps:cNvPr id="9" name="Rectangle 2"/>
                         <wps:cNvSpPr/>
                         <wps:spPr>
                           <a:xfrm>
-                            <a:off x="2800440" y="248400"/>
-                            <a:ext cx="1445400" cy="334800"/>
+                            <a:off x="2801160" y="248400"/>
+                            <a:ext cx="1444680" cy="334080"/>
                           </a:xfrm>
                           <a:prstGeom prst="rect">
                             <a:avLst/>
@@ -1888,37 +1915,44 @@
                             </w:p>
                           </w:txbxContent>
                         </wps:txbx>
-                        <wps:bodyPr anchor="ctr">
+                        <wps:bodyPr lIns="0" rIns="0" tIns="0" bIns="0" anchor="ctr">
                           <a:noAutofit/>
                         </wps:bodyPr>
                       </wps:wsp>
                       <wps:wsp>
-                        <wps:cNvCnPr/>
+                        <wps:cNvPr id="10" name=""/>
+                        <wps:cNvSpPr/>
                         <wps:spPr>
                           <a:xfrm flipH="1">
-                            <a:off x="2085840" y="582840"/>
-                            <a:ext cx="1437480" cy="673560"/>
+                            <a:off x="2085480" y="582840"/>
+                            <a:ext cx="1437480" cy="673200"/>
                           </a:xfrm>
                           <a:prstGeom prst="straightConnector1">
                             <a:avLst/>
                           </a:prstGeom>
-                          <a:ln>
+                          <a:noFill/>
+                          <a:ln w="0">
                             <a:solidFill>
                               <a:srgbClr val="4a7ebb"/>
                             </a:solidFill>
-                            <a:round/>
                             <a:tailEnd len="med" type="triangle" w="med"/>
                           </a:ln>
                         </wps:spPr>
+                        <wps:style>
+                          <a:lnRef idx="0"/>
+                          <a:fillRef idx="0"/>
+                          <a:effectRef idx="0"/>
+                          <a:fontRef idx="minor"/>
+                        </wps:style>
                         <wps:bodyPr/>
                       </wps:wsp>
                       <wps:wsp>
-                        <wps:cNvPr id="8" name="Rectangle 2"/>
+                        <wps:cNvPr id="11" name="Rectangle 2"/>
                         <wps:cNvSpPr/>
                         <wps:spPr>
                           <a:xfrm>
-                            <a:off x="3860640" y="1256760"/>
-                            <a:ext cx="1222920" cy="334800"/>
+                            <a:off x="3861360" y="1256760"/>
+                            <a:ext cx="1222200" cy="334080"/>
                           </a:xfrm>
                           <a:prstGeom prst="rect">
                             <a:avLst/>
@@ -1966,37 +2000,44 @@
                             </w:p>
                           </w:txbxContent>
                         </wps:txbx>
-                        <wps:bodyPr anchor="ctr">
+                        <wps:bodyPr lIns="0" rIns="0" tIns="0" bIns="0" anchor="ctr">
                           <a:noAutofit/>
                         </wps:bodyPr>
                       </wps:wsp>
                       <wps:wsp>
-                        <wps:cNvCnPr/>
+                        <wps:cNvPr id="12" name=""/>
+                        <wps:cNvSpPr/>
                         <wps:spPr>
                           <a:xfrm>
-                            <a:off x="3522960" y="582840"/>
-                            <a:ext cx="949680" cy="674280"/>
+                            <a:off x="3523680" y="582840"/>
+                            <a:ext cx="949320" cy="673560"/>
                           </a:xfrm>
                           <a:prstGeom prst="straightConnector1">
                             <a:avLst/>
                           </a:prstGeom>
-                          <a:ln>
+                          <a:noFill/>
+                          <a:ln w="0">
                             <a:solidFill>
                               <a:srgbClr val="4a7ebb"/>
                             </a:solidFill>
-                            <a:round/>
                             <a:tailEnd len="med" type="triangle" w="med"/>
                           </a:ln>
                         </wps:spPr>
+                        <wps:style>
+                          <a:lnRef idx="0"/>
+                          <a:fillRef idx="0"/>
+                          <a:effectRef idx="0"/>
+                          <a:fontRef idx="minor"/>
+                        </wps:style>
                         <wps:bodyPr/>
                       </wps:wsp>
                       <wps:wsp>
-                        <wps:cNvPr id="9" name="Tekstvak 13"/>
+                        <wps:cNvPr id="13" name="Tekstvak 13"/>
                         <wps:cNvSpPr/>
                         <wps:spPr>
                           <a:xfrm>
                             <a:off x="271800" y="189360"/>
-                            <a:ext cx="2284200" cy="303480"/>
+                            <a:ext cx="2283480" cy="302760"/>
                           </a:xfrm>
                           <a:prstGeom prst="rect">
                             <a:avLst/>
@@ -2026,7 +2067,7 @@
                               </w:pPr>
                               <w:r>
                                 <w:rPr>
-                                  <w:rFonts w:eastAsia="Calibri" w:ascii="Calibri" w:hAnsi="Calibri"/>
+                                  <w:rFonts w:eastAsia="Calibri"/>
                                   <w:b/>
                                 </w:rPr>
                                 <w:t>goedegep.media.mediadb.app.guifx</w:t>
@@ -2034,17 +2075,17 @@
                             </w:p>
                           </w:txbxContent>
                         </wps:txbx>
-                        <wps:bodyPr anchor="t">
+                        <wps:bodyPr lIns="0" rIns="0" tIns="0" bIns="0" anchor="t">
                           <a:noAutofit/>
                         </wps:bodyPr>
                       </wps:wsp>
                       <wps:wsp>
-                        <wps:cNvPr id="10" name="Tekstvak 13"/>
+                        <wps:cNvPr id="14" name="Tekstvak 13"/>
                         <wps:cNvSpPr/>
                         <wps:spPr>
                           <a:xfrm>
-                            <a:off x="2800440" y="6736680"/>
-                            <a:ext cx="2112120" cy="303480"/>
+                            <a:off x="2801160" y="6737400"/>
+                            <a:ext cx="2111400" cy="302760"/>
                           </a:xfrm>
                           <a:prstGeom prst="rect">
                             <a:avLst/>
@@ -2074,7 +2115,7 @@
                               </w:pPr>
                               <w:r>
                                 <w:rPr>
-                                  <w:rFonts w:eastAsia="Calibri" w:ascii="Calibri" w:hAnsi="Calibri"/>
+                                  <w:rFonts w:eastAsia="Calibri"/>
                                   <w:b/>
                                 </w:rPr>
                                 <w:t>goedegep.media.model.mediadb</w:t>
@@ -2082,17 +2123,17 @@
                             </w:p>
                           </w:txbxContent>
                         </wps:txbx>
-                        <wps:bodyPr anchor="t">
+                        <wps:bodyPr lIns="0" rIns="0" tIns="0" bIns="0" anchor="t">
                           <a:noAutofit/>
                         </wps:bodyPr>
                       </wps:wsp>
                       <wps:wsp>
-                        <wps:cNvPr id="11" name="Rechthoek 75"/>
+                        <wps:cNvPr id="15" name="Rechthoek 75"/>
                         <wps:cNvSpPr/>
                         <wps:spPr>
                           <a:xfrm>
-                            <a:off x="82440" y="7465680"/>
-                            <a:ext cx="1586880" cy="539280"/>
+                            <a:off x="82440" y="7466400"/>
+                            <a:ext cx="1586160" cy="538560"/>
                           </a:xfrm>
                           <a:prstGeom prst="rect">
                             <a:avLst/>
@@ -2126,12 +2167,12 @@
                         <wps:bodyPr/>
                       </wps:wsp>
                       <wps:wsp>
-                        <wps:cNvPr id="12" name="Tekstvak 13"/>
+                        <wps:cNvPr id="16" name="Tekstvak 13"/>
                         <wps:cNvSpPr/>
                         <wps:spPr>
                           <a:xfrm>
-                            <a:off x="69840" y="7429680"/>
-                            <a:ext cx="1333440" cy="302760"/>
+                            <a:off x="69840" y="7430040"/>
+                            <a:ext cx="1332720" cy="302400"/>
                           </a:xfrm>
                           <a:prstGeom prst="rect">
                             <a:avLst/>
@@ -2160,7 +2201,7 @@
                               </w:pPr>
                               <w:r>
                                 <w:rPr>
-                                  <w:rFonts w:eastAsia="Calibri" w:ascii="Calibri" w:hAnsi="Calibri"/>
+                                  <w:rFonts w:eastAsia="Calibri"/>
                                   <w:b/>
                                   <w:bCs/>
                                 </w:rPr>
@@ -2169,38 +2210,45 @@
                             </w:p>
                           </w:txbxContent>
                         </wps:txbx>
-                        <wps:bodyPr anchor="t">
+                        <wps:bodyPr lIns="0" rIns="0" tIns="0" bIns="0" anchor="t">
                           <a:noAutofit/>
                         </wps:bodyPr>
                       </wps:wsp>
                       <wps:wsp>
-                        <wps:cNvCnPr/>
+                        <wps:cNvPr id="17" name=""/>
+                        <wps:cNvSpPr/>
                         <wps:spPr>
                           <a:xfrm>
-                            <a:off x="2781360" y="1752120"/>
-                            <a:ext cx="1095120" cy="4854240"/>
+                            <a:off x="2782080" y="1752120"/>
+                            <a:ext cx="1094760" cy="4853880"/>
                           </a:xfrm>
                           <a:prstGeom prst="straightConnector1">
                             <a:avLst/>
                           </a:prstGeom>
-                          <a:ln>
+                          <a:noFill/>
+                          <a:ln w="0">
                             <a:solidFill>
                               <a:srgbClr val="4a7ebb"/>
                             </a:solidFill>
                             <a:prstDash val="dash"/>
-                            <a:round/>
                             <a:tailEnd len="med" type="arrow" w="med"/>
                           </a:ln>
                         </wps:spPr>
+                        <wps:style>
+                          <a:lnRef idx="0"/>
+                          <a:fillRef idx="0"/>
+                          <a:effectRef idx="0"/>
+                          <a:fontRef idx="minor"/>
+                        </wps:style>
                         <wps:bodyPr/>
                       </wps:wsp>
                       <wps:wsp>
-                        <wps:cNvPr id="13" name="Tekstvak 13"/>
+                        <wps:cNvPr id="18" name="Tekstvak 13"/>
                         <wps:cNvSpPr/>
                         <wps:spPr>
                           <a:xfrm>
-                            <a:off x="3996000" y="763920"/>
-                            <a:ext cx="838080" cy="302760"/>
+                            <a:off x="3996720" y="763920"/>
+                            <a:ext cx="837720" cy="302400"/>
                           </a:xfrm>
                           <a:prstGeom prst="rect">
                             <a:avLst/>
@@ -2229,24 +2277,24 @@
                               </w:pPr>
                               <w:r>
                                 <w:rPr>
-                                  <w:rFonts w:eastAsia="Calibri" w:ascii="Calibri" w:hAnsi="Calibri"/>
+                                  <w:rFonts w:eastAsia="Calibri"/>
                                 </w:rPr>
                                 <w:t>tracksTable</w:t>
                               </w:r>
                             </w:p>
                           </w:txbxContent>
                         </wps:txbx>
-                        <wps:bodyPr anchor="t">
+                        <wps:bodyPr lIns="0" rIns="0" tIns="0" bIns="0" anchor="t">
                           <a:noAutofit/>
                         </wps:bodyPr>
                       </wps:wsp>
                       <wps:wsp>
-                        <wps:cNvPr id="14" name="Rechthoek 80"/>
+                        <wps:cNvPr id="19" name="Rechthoek 80"/>
                         <wps:cNvSpPr/>
                         <wps:spPr>
                           <a:xfrm>
-                            <a:off x="1036800" y="8407440"/>
-                            <a:ext cx="1586160" cy="539280"/>
+                            <a:off x="1036800" y="8408160"/>
+                            <a:ext cx="1585440" cy="538560"/>
                           </a:xfrm>
                           <a:prstGeom prst="rect">
                             <a:avLst/>
@@ -2280,12 +2328,12 @@
                         <wps:bodyPr/>
                       </wps:wsp>
                       <wps:wsp>
-                        <wps:cNvPr id="15" name="Tekstvak 13"/>
+                        <wps:cNvPr id="20" name="Tekstvak 13"/>
                         <wps:cNvSpPr/>
                         <wps:spPr>
                           <a:xfrm>
-                            <a:off x="1095480" y="8384040"/>
-                            <a:ext cx="986760" cy="302400"/>
+                            <a:off x="1095480" y="8384400"/>
+                            <a:ext cx="986040" cy="301680"/>
                           </a:xfrm>
                           <a:prstGeom prst="rect">
                             <a:avLst/>
@@ -2314,7 +2362,7 @@
                               </w:pPr>
                               <w:r>
                                 <w:rPr>
-                                  <w:rFonts w:eastAsia="Calibri" w:ascii="Calibri" w:hAnsi="Calibri"/>
+                                  <w:rFonts w:eastAsia="Calibri"/>
                                   <w:b/>
                                   <w:bCs/>
                                 </w:rPr>
@@ -2323,38 +2371,45 @@
                             </w:p>
                           </w:txbxContent>
                         </wps:txbx>
-                        <wps:bodyPr anchor="t">
+                        <wps:bodyPr lIns="0" rIns="0" tIns="0" bIns="0" anchor="t">
                           <a:noAutofit/>
                         </wps:bodyPr>
                       </wps:wsp>
                       <wps:wsp>
-                        <wps:cNvCnPr/>
+                        <wps:cNvPr id="21" name=""/>
+                        <wps:cNvSpPr/>
                         <wps:spPr>
                           <a:xfrm flipH="1">
-                            <a:off x="1830240" y="1752120"/>
-                            <a:ext cx="951480" cy="6655680"/>
+                            <a:off x="1829520" y="1752120"/>
+                            <a:ext cx="951120" cy="6655320"/>
                           </a:xfrm>
                           <a:prstGeom prst="straightConnector1">
                             <a:avLst/>
                           </a:prstGeom>
-                          <a:ln>
+                          <a:noFill/>
+                          <a:ln w="0">
                             <a:solidFill>
                               <a:srgbClr val="4a7ebb"/>
                             </a:solidFill>
                             <a:prstDash val="dash"/>
-                            <a:round/>
                             <a:tailEnd len="med" type="arrow" w="med"/>
                           </a:ln>
                         </wps:spPr>
+                        <wps:style>
+                          <a:lnRef idx="0"/>
+                          <a:fillRef idx="0"/>
+                          <a:effectRef idx="0"/>
+                          <a:fontRef idx="minor"/>
+                        </wps:style>
                         <wps:bodyPr/>
                       </wps:wsp>
                       <wps:wsp>
-                        <wps:cNvPr id="16" name="Rechthoek 83"/>
+                        <wps:cNvPr id="22" name="Rechthoek 83"/>
                         <wps:cNvSpPr/>
                         <wps:spPr>
                           <a:xfrm>
                             <a:off x="279360" y="2224440"/>
-                            <a:ext cx="5066640" cy="1627560"/>
+                            <a:ext cx="5066640" cy="1626840"/>
                           </a:xfrm>
                           <a:prstGeom prst="rect">
                             <a:avLst/>
@@ -2388,12 +2443,12 @@
                         <wps:bodyPr/>
                       </wps:wsp>
                       <wps:wsp>
-                        <wps:cNvPr id="17" name="Rectangle 2"/>
+                        <wps:cNvPr id="23" name="Rectangle 2"/>
                         <wps:cNvSpPr/>
                         <wps:spPr>
                           <a:xfrm>
                             <a:off x="2300760" y="3189600"/>
-                            <a:ext cx="1648440" cy="335160"/>
+                            <a:ext cx="1648440" cy="334800"/>
                           </a:xfrm>
                           <a:prstGeom prst="rect">
                             <a:avLst/>
@@ -2441,17 +2496,17 @@
                             </w:p>
                           </w:txbxContent>
                         </wps:txbx>
-                        <wps:bodyPr anchor="ctr">
+                        <wps:bodyPr lIns="0" rIns="0" tIns="0" bIns="0" anchor="ctr">
                           <a:noAutofit/>
                         </wps:bodyPr>
                       </wps:wsp>
                       <wps:wsp>
-                        <wps:cNvPr id="18" name="Tekstvak 13"/>
+                        <wps:cNvPr id="24" name="Tekstvak 13"/>
                         <wps:cNvSpPr/>
                         <wps:spPr>
                           <a:xfrm>
                             <a:off x="300240" y="2281680"/>
-                            <a:ext cx="1962720" cy="303480"/>
+                            <a:ext cx="1962000" cy="302760"/>
                           </a:xfrm>
                           <a:prstGeom prst="rect">
                             <a:avLst/>
@@ -2480,7 +2535,7 @@
                               </w:pPr>
                               <w:r>
                                 <w:rPr>
-                                  <w:rFonts w:eastAsia="Calibri" w:ascii="Calibri" w:hAnsi="Calibri"/>
+                                  <w:rFonts w:eastAsia="Calibri"/>
                                   <w:b/>
                                   <w:bCs/>
                                 </w:rPr>
@@ -2489,17 +2544,17 @@
                             </w:p>
                           </w:txbxContent>
                         </wps:txbx>
-                        <wps:bodyPr anchor="t">
+                        <wps:bodyPr lIns="0" rIns="0" tIns="0" bIns="0" anchor="t">
                           <a:noAutofit/>
                         </wps:bodyPr>
                       </wps:wsp>
                       <wps:wsp>
-                        <wps:cNvPr id="19" name="Rechthoek 76"/>
+                        <wps:cNvPr id="25" name="Rechthoek 76"/>
                         <wps:cNvSpPr/>
                         <wps:spPr>
                           <a:xfrm>
-                            <a:off x="151200" y="5181480"/>
-                            <a:ext cx="2583360" cy="501120"/>
+                            <a:off x="151200" y="5182200"/>
+                            <a:ext cx="2582640" cy="500400"/>
                           </a:xfrm>
                           <a:prstGeom prst="rect">
                             <a:avLst/>
@@ -2533,12 +2588,12 @@
                         <wps:bodyPr/>
                       </wps:wsp>
                       <wps:wsp>
-                        <wps:cNvPr id="20" name="Tekstvak 13"/>
+                        <wps:cNvPr id="26" name="Tekstvak 13"/>
                         <wps:cNvSpPr/>
                         <wps:spPr>
                           <a:xfrm>
-                            <a:off x="313560" y="5291280"/>
-                            <a:ext cx="2339280" cy="303480"/>
+                            <a:off x="313560" y="5292000"/>
+                            <a:ext cx="2338560" cy="302760"/>
                           </a:xfrm>
                           <a:prstGeom prst="rect">
                             <a:avLst/>
@@ -2567,7 +2622,7 @@
                               </w:pPr>
                               <w:r>
                                 <w:rPr>
-                                  <w:rFonts w:eastAsia="Calibri" w:ascii="Calibri" w:hAnsi="Calibri"/>
+                                  <w:rFonts w:eastAsia="Calibri"/>
                                   <w:b/>
                                   <w:bCs/>
                                 </w:rPr>
@@ -2576,7 +2631,7 @@
                             </w:p>
                           </w:txbxContent>
                         </wps:txbx>
-                        <wps:bodyPr anchor="t">
+                        <wps:bodyPr lIns="0" rIns="0" tIns="0" bIns="0" anchor="t">
                           <a:noAutofit/>
                         </wps:bodyPr>
                       </wps:wsp>
@@ -2588,7 +2643,7 @@
           </mc:Choice>
           <mc:Fallback>
             <w:pict>
-              <v:group id="shape_0" alt="Canvas 1" editas="canvas" style="margin-left:0pt;margin-top:-724.5pt;width:431.95pt;height:724.45pt" coordorigin="0,-14490" coordsize="8639,14489">
+              <v:group id="shape_0" alt="Canvas 1" style="position:absolute;margin-left:0pt;margin-top:-724.5pt;width:431.95pt;height:724.45pt" coordorigin="0,-14490" coordsize="8639,14489">
                 <v:rect id="shape_0" path="m0,0l-2147483645,0l-2147483645,-2147483646l0,-2147483646xe" stroked="f" o:allowincell="f" style="position:absolute;left:0;top:-14490;width:8638;height:14488;mso-wrap-style:none;v-text-anchor:middle;mso-position-vertical:top">
                   <v:fill o:detectmouseclick="t" on="false"/>
                   <v:stroke color="#3465a4" joinstyle="round" endcap="flat"/>
@@ -2598,24 +2653,24 @@
                   <v:stroke joinstyle="miter"/>
                   <v:path gradientshapeok="t" o:connecttype="rect" textboxrect="0,0,21600,21600"/>
                 </v:shapetype>
-                <v:shape id="shape_0" ID="Rechte verbindingslijn met pijl 88" stroked="t" o:allowincell="f" style="position:absolute;left:2272;top:-11731;width:2106;height:5401;flip:x;mso-position-vertical:top" type="_x0000_t32">
-                  <v:stroke color="#4a7ebb" weight="9360" dashstyle="dash" endarrow="open" endarrowwidth="medium" endarrowlength="medium" joinstyle="round" endcap="flat"/>
+                <v:shape id="shape_0" path="m0,0l-2147483648,-2147483647e" stroked="t" o:allowincell="f" style="position:absolute;left:2271;top:-11731;width:2107;height:5401;flip:x;mso-wrap-style:none;v-text-anchor:middle;mso-position-vertical:top" type="_x0000_t32">
                   <v:fill o:detectmouseclick="t" on="false"/>
+                  <v:stroke color="#4a7ebb" dashstyle="dash" endarrow="open" endarrowwidth="medium" endarrowlength="medium" joinstyle="round" endcap="flat"/>
                   <w10:wrap type="square"/>
                 </v:shape>
-                <v:rect id="shape_0" ID="Rechthoek 35" path="m0,0l-2147483645,0l-2147483645,-2147483646l0,-2147483646xe" fillcolor="#a6e6ff" stroked="t" o:allowincell="f" style="position:absolute;left:4132;top:-4087;width:3943;height:795;mso-wrap-style:none;v-text-anchor:middle;mso-position-vertical:top">
-                  <v:fill o:detectmouseclick="t" color2="#e6f7ff"/>
+                <v:rect id="shape_0" ID="Rechthoek 35" path="m0,0l-2147483645,0l-2147483645,-2147483646l0,-2147483646xe" fillcolor="#c1dae4" stroked="t" o:allowincell="f" style="position:absolute;left:4132;top:-4086;width:3943;height:794;mso-wrap-style:none;v-text-anchor:middle;mso-position-vertical:top">
+                  <v:fill o:detectmouseclick="t" color2="#eef4f7"/>
                   <v:stroke color="#46aac4" weight="9360" joinstyle="round" endcap="flat"/>
                   <v:shadow on="t" obscured="f" color="black"/>
                   <w10:wrap type="square"/>
                 </v:rect>
-                <v:rect id="shape_0" ID="Rechthoek 38" path="m0,0l-2147483645,0l-2147483645,-2147483646l0,-2147483646xe" fillcolor="#a6e6ff" stroked="t" o:allowincell="f" style="position:absolute;left:390;top:-14295;width:7978;height:2563;mso-wrap-style:none;v-text-anchor:middle;mso-position-vertical:top">
-                  <v:fill o:detectmouseclick="t" color2="#e6f7ff"/>
+                <v:rect id="shape_0" ID="Rechthoek 38" path="m0,0l-2147483645,0l-2147483645,-2147483646l0,-2147483646xe" fillcolor="#c1dae4" stroked="t" o:allowincell="f" style="position:absolute;left:390;top:-14295;width:7978;height:2562;mso-wrap-style:none;v-text-anchor:middle;mso-position-vertical:top">
+                  <v:fill o:detectmouseclick="t" color2="#eef4f7"/>
                   <v:stroke color="#46aac4" weight="9360" joinstyle="round" endcap="flat"/>
                   <v:shadow on="t" obscured="f" color="black"/>
                   <w10:wrap type="square"/>
                 </v:rect>
-                <v:rect id="shape_0" ID="Rectangle 2" path="m0,0l-2147483645,0l-2147483645,-2147483646l0,-2147483646xe" fillcolor="white" stroked="t" o:allowincell="f" style="position:absolute;left:2220;top:-12512;width:2128;height:527;mso-wrap-style:square;v-text-anchor:middle;mso-position-vertical:top">
+                <v:rect id="shape_0" ID="Rectangle 2" path="m0,0l-2147483645,0l-2147483645,-2147483646l0,-2147483646xe" fillcolor="white" stroked="t" o:allowincell="f" style="position:absolute;left:2220;top:-12512;width:2128;height:526;mso-wrap-style:square;v-text-anchor:middle;mso-position-vertical:top">
                   <v:fill o:detectmouseclick="t" type="solid" color2="black"/>
                   <v:stroke color="black" weight="25560" joinstyle="round" endcap="flat"/>
                   <v:textbox>
@@ -2641,12 +2696,12 @@
                   </v:textbox>
                   <w10:wrap type="square"/>
                 </v:rect>
-                <v:shape id="shape_0" ID="Rechte verbindingslijn met pijl 60" stroked="t" o:allowincell="f" style="position:absolute;left:1380;top:-11731;width:2999;height:8997;flip:x;mso-position-vertical:top" type="_x0000_t32">
-                  <v:stroke color="#4a7ebb" weight="9360" dashstyle="dash" endarrow="open" endarrowwidth="medium" endarrowlength="medium" joinstyle="round" endcap="flat"/>
+                <v:shape id="shape_0" path="m0,0l-2147483648,-2147483647e" stroked="t" o:allowincell="f" style="position:absolute;left:1380;top:-11731;width:3000;height:8997;flip:x;mso-wrap-style:none;v-text-anchor:middle;mso-position-vertical:top" type="_x0000_t32">
                   <v:fill o:detectmouseclick="t" on="false"/>
+                  <v:stroke color="#4a7ebb" dashstyle="dash" endarrow="open" endarrowwidth="medium" endarrowlength="medium" joinstyle="round" endcap="flat"/>
                   <w10:wrap type="square"/>
                 </v:shape>
-                <v:rect id="shape_0" ID="Tekstvak 13" path="m0,0l-2147483645,0l-2147483645,-2147483646l0,-2147483646xe" stroked="f" o:allowincell="f" style="position:absolute;left:2958;top:-13416;width:1433;height:477;mso-wrap-style:square;v-text-anchor:top;mso-position-vertical:top">
+                <v:rect id="shape_0" ID="Tekstvak 13" path="m0,0l-2147483645,0l-2147483645,-2147483646l0,-2147483646xe" stroked="f" o:allowincell="f" style="position:absolute;left:2958;top:-13416;width:1433;height:476;mso-wrap-style:square;v-text-anchor:top;mso-position-vertical:top">
                   <v:fill o:detectmouseclick="t" on="false"/>
                   <v:stroke color="#3465a4" weight="6480" joinstyle="round" endcap="flat"/>
                   <v:textbox>
@@ -2662,7 +2717,7 @@
                         </w:pPr>
                         <w:r>
                           <w:rPr>
-                            <w:rFonts w:eastAsia="Calibri" w:ascii="Calibri" w:hAnsi="Calibri"/>
+                            <w:rFonts w:eastAsia="Calibri"/>
                           </w:rPr>
                           <w:t>albumsTable</w:t>
                         </w:r>
@@ -2671,7 +2726,7 @@
                   </v:textbox>
                   <w10:wrap type="square"/>
                 </v:rect>
-                <v:rect id="shape_0" ID="Rectangle 2" path="m0,0l-2147483645,0l-2147483645,-2147483646l0,-2147483646xe" fillcolor="white" stroked="t" o:allowincell="f" style="position:absolute;left:4410;top:-14099;width:2275;height:526;mso-wrap-style:square;v-text-anchor:middle;mso-position-vertical:top">
+                <v:rect id="shape_0" ID="Rectangle 2" path="m0,0l-2147483645,0l-2147483645,-2147483646l0,-2147483646xe" fillcolor="white" stroked="t" o:allowincell="f" style="position:absolute;left:4411;top:-14099;width:2274;height:525;mso-wrap-style:square;v-text-anchor:middle;mso-position-vertical:top">
                   <v:fill o:detectmouseclick="t" type="solid" color2="black"/>
                   <v:stroke color="black" weight="25560" joinstyle="round" endcap="flat"/>
                   <v:textbox>
@@ -2697,12 +2752,12 @@
                   </v:textbox>
                   <w10:wrap type="square"/>
                 </v:rect>
-                <v:shape id="shape_0" ID="Rechte verbindingslijn met pijl 67" stroked="t" o:allowincell="f" style="position:absolute;left:3285;top:-13572;width:2262;height:1060;flip:x;mso-position-vertical:top" type="_x0000_t32">
-                  <v:stroke color="#4a7ebb" weight="9360" endarrow="block" endarrowwidth="medium" endarrowlength="medium" joinstyle="round" endcap="flat"/>
+                <v:shape id="shape_0" path="m0,0l-2147483648,-2147483647e" stroked="t" o:allowincell="f" style="position:absolute;left:3284;top:-13572;width:2263;height:1059;flip:x;mso-wrap-style:none;v-text-anchor:middle;mso-position-vertical:top" type="_x0000_t32">
                   <v:fill o:detectmouseclick="t" on="false"/>
+                  <v:stroke color="#4a7ebb" endarrow="block" endarrowwidth="medium" endarrowlength="medium" joinstyle="round" endcap="flat"/>
                   <w10:wrap type="square"/>
                 </v:shape>
-                <v:rect id="shape_0" ID="Rectangle 2" path="m0,0l-2147483645,0l-2147483645,-2147483646l0,-2147483646xe" fillcolor="white" stroked="t" o:allowincell="f" style="position:absolute;left:6080;top:-12511;width:1925;height:526;mso-wrap-style:square;v-text-anchor:middle;mso-position-vertical:top">
+                <v:rect id="shape_0" ID="Rectangle 2" path="m0,0l-2147483645,0l-2147483645,-2147483646l0,-2147483646xe" fillcolor="white" stroked="t" o:allowincell="f" style="position:absolute;left:6081;top:-12511;width:1924;height:525;mso-wrap-style:square;v-text-anchor:middle;mso-position-vertical:top">
                   <v:fill o:detectmouseclick="t" type="solid" color2="black"/>
                   <v:stroke color="black" weight="25560" joinstyle="round" endcap="flat"/>
                   <v:textbox>
@@ -2728,12 +2783,12 @@
                   </v:textbox>
                   <w10:wrap type="square"/>
                 </v:rect>
-                <v:shape id="shape_0" ID="Rechte verbindingslijn met pijl 70" stroked="t" o:allowincell="f" style="position:absolute;left:5548;top:-13572;width:1495;height:1061;mso-position-vertical:top" type="_x0000_t32">
-                  <v:stroke color="#4a7ebb" weight="9360" endarrow="block" endarrowwidth="medium" endarrowlength="medium" joinstyle="round" endcap="flat"/>
+                <v:shape id="shape_0" path="m0,0l-2147483648,-2147483647e" stroked="t" o:allowincell="f" style="position:absolute;left:5549;top:-13572;width:1494;height:1060;mso-wrap-style:none;v-text-anchor:middle;mso-position-vertical:top" type="_x0000_t32">
                   <v:fill o:detectmouseclick="t" on="false"/>
+                  <v:stroke color="#4a7ebb" endarrow="block" endarrowwidth="medium" endarrowlength="medium" joinstyle="round" endcap="flat"/>
                   <w10:wrap type="square"/>
                 </v:shape>
-                <v:rect id="shape_0" ID="Tekstvak 13" path="m0,0l-2147483645,0l-2147483645,-2147483646l0,-2147483646xe" stroked="f" o:allowincell="f" style="position:absolute;left:428;top:-14192;width:3596;height:477;mso-wrap-style:square;v-text-anchor:top;mso-position-vertical:top">
+                <v:rect id="shape_0" ID="Tekstvak 13" path="m0,0l-2147483645,0l-2147483645,-2147483646l0,-2147483646xe" stroked="f" o:allowincell="f" style="position:absolute;left:428;top:-14192;width:3595;height:476;mso-wrap-style:square;v-text-anchor:top;mso-position-vertical:top">
                   <v:fill o:detectmouseclick="t" on="false"/>
                   <v:stroke color="#3465a4" weight="6480" joinstyle="round" endcap="flat"/>
                   <v:textbox>
@@ -2750,7 +2805,7 @@
                         </w:pPr>
                         <w:r>
                           <w:rPr>
-                            <w:rFonts w:eastAsia="Calibri" w:ascii="Calibri" w:hAnsi="Calibri"/>
+                            <w:rFonts w:eastAsia="Calibri"/>
                             <w:b/>
                           </w:rPr>
                           <w:t>goedegep.media.mediadb.app.guifx</w:t>
@@ -2760,7 +2815,7 @@
                   </v:textbox>
                   <w10:wrap type="square"/>
                 </v:rect>
-                <v:rect id="shape_0" ID="Tekstvak 13" path="m0,0l-2147483645,0l-2147483645,-2147483646l0,-2147483646xe" stroked="f" o:allowincell="f" style="position:absolute;left:4410;top:-3881;width:3325;height:477;mso-wrap-style:square;v-text-anchor:top;mso-position-vertical:top">
+                <v:rect id="shape_0" ID="Tekstvak 13" path="m0,0l-2147483645,0l-2147483645,-2147483646l0,-2147483646xe" stroked="f" o:allowincell="f" style="position:absolute;left:4411;top:-3880;width:3324;height:476;mso-wrap-style:square;v-text-anchor:top;mso-position-vertical:top">
                   <v:fill o:detectmouseclick="t" on="false"/>
                   <v:stroke color="#3465a4" weight="6480" joinstyle="round" endcap="flat"/>
                   <v:textbox>
@@ -2777,7 +2832,7 @@
                         </w:pPr>
                         <w:r>
                           <w:rPr>
-                            <w:rFonts w:eastAsia="Calibri" w:ascii="Calibri" w:hAnsi="Calibri"/>
+                            <w:rFonts w:eastAsia="Calibri"/>
                             <w:b/>
                           </w:rPr>
                           <w:t>goedegep.media.model.mediadb</w:t>
@@ -2787,13 +2842,13 @@
                   </v:textbox>
                   <w10:wrap type="square"/>
                 </v:rect>
-                <v:rect id="shape_0" ID="Rechthoek 75" path="m0,0l-2147483645,0l-2147483645,-2147483646l0,-2147483646xe" fillcolor="#a6e6ff" stroked="t" o:allowincell="f" style="position:absolute;left:130;top:-2733;width:2498;height:848;mso-wrap-style:none;v-text-anchor:middle;mso-position-vertical:top">
-                  <v:fill o:detectmouseclick="t" color2="#e6f7ff"/>
+                <v:rect id="shape_0" ID="Rechthoek 75" path="m0,0l-2147483645,0l-2147483645,-2147483646l0,-2147483646xe" fillcolor="#c1dae4" stroked="t" o:allowincell="f" style="position:absolute;left:130;top:-2732;width:2497;height:847;mso-wrap-style:none;v-text-anchor:middle;mso-position-vertical:top">
+                  <v:fill o:detectmouseclick="t" color2="#eef4f7"/>
                   <v:stroke color="#46aac4" weight="9360" joinstyle="round" endcap="flat"/>
                   <v:shadow on="t" obscured="f" color="black"/>
                   <w10:wrap type="square"/>
                 </v:rect>
-                <v:rect id="shape_0" ID="Tekstvak 13" path="m0,0l-2147483645,0l-2147483645,-2147483646l0,-2147483646xe" stroked="f" o:allowincell="f" style="position:absolute;left:110;top:-2790;width:2099;height:476;mso-wrap-style:square;v-text-anchor:top;mso-position-vertical:top">
+                <v:rect id="shape_0" ID="Tekstvak 13" path="m0,0l-2147483645,0l-2147483645,-2147483646l0,-2147483646xe" stroked="f" o:allowincell="f" style="position:absolute;left:110;top:-2789;width:2098;height:475;mso-wrap-style:square;v-text-anchor:top;mso-position-vertical:top">
                   <v:fill o:detectmouseclick="t" on="false"/>
                   <v:stroke color="#3465a4" weight="6480" joinstyle="round" endcap="flat"/>
                   <v:textbox>
@@ -2809,7 +2864,7 @@
                         </w:pPr>
                         <w:r>
                           <w:rPr>
-                            <w:rFonts w:eastAsia="Calibri" w:ascii="Calibri" w:hAnsi="Calibri"/>
+                            <w:rFonts w:eastAsia="Calibri"/>
                             <w:b/>
                             <w:bCs/>
                           </w:rPr>
@@ -2820,12 +2875,12 @@
                   </v:textbox>
                   <w10:wrap type="square"/>
                 </v:rect>
-                <v:shape id="shape_0" ID="Rechte verbindingslijn met pijl 78" stroked="t" o:allowincell="f" style="position:absolute;left:4380;top:-11731;width:1724;height:7643;mso-position-vertical:top" type="_x0000_t32">
-                  <v:stroke color="#4a7ebb" weight="9360" dashstyle="dash" endarrow="open" endarrowwidth="medium" endarrowlength="medium" joinstyle="round" endcap="flat"/>
+                <v:shape id="shape_0" path="m0,0l-2147483648,-2147483647e" stroked="t" o:allowincell="f" style="position:absolute;left:4381;top:-11731;width:1723;height:7643;mso-wrap-style:none;v-text-anchor:middle;mso-position-vertical:top" type="_x0000_t32">
                   <v:fill o:detectmouseclick="t" on="false"/>
+                  <v:stroke color="#4a7ebb" dashstyle="dash" endarrow="open" endarrowwidth="medium" endarrowlength="medium" joinstyle="round" endcap="flat"/>
                   <w10:wrap type="square"/>
                 </v:shape>
-                <v:rect id="shape_0" ID="Tekstvak 13" path="m0,0l-2147483645,0l-2147483645,-2147483646l0,-2147483646xe" stroked="f" o:allowincell="f" style="position:absolute;left:6293;top:-13287;width:1319;height:476;mso-wrap-style:square;v-text-anchor:top;mso-position-vertical:top">
+                <v:rect id="shape_0" ID="Tekstvak 13" path="m0,0l-2147483645,0l-2147483645,-2147483646l0,-2147483646xe" stroked="f" o:allowincell="f" style="position:absolute;left:6294;top:-13287;width:1318;height:475;mso-wrap-style:square;v-text-anchor:top;mso-position-vertical:top">
                   <v:fill o:detectmouseclick="t" on="false"/>
                   <v:stroke color="#3465a4" weight="6480" joinstyle="round" endcap="flat"/>
                   <v:textbox>
@@ -2841,7 +2896,7 @@
                         </w:pPr>
                         <w:r>
                           <w:rPr>
-                            <w:rFonts w:eastAsia="Calibri" w:ascii="Calibri" w:hAnsi="Calibri"/>
+                            <w:rFonts w:eastAsia="Calibri"/>
                           </w:rPr>
                           <w:t>tracksTable</w:t>
                         </w:r>
@@ -2850,13 +2905,13 @@
                   </v:textbox>
                   <w10:wrap type="square"/>
                 </v:rect>
-                <v:rect id="shape_0" ID="Rechthoek 80" path="m0,0l-2147483645,0l-2147483645,-2147483646l0,-2147483646xe" fillcolor="#a6e6ff" stroked="t" o:allowincell="f" style="position:absolute;left:1633;top:-1250;width:2497;height:848;mso-wrap-style:none;v-text-anchor:middle;mso-position-vertical:top">
-                  <v:fill o:detectmouseclick="t" color2="#e6f7ff"/>
+                <v:rect id="shape_0" ID="Rechthoek 80" path="m0,0l-2147483645,0l-2147483645,-2147483646l0,-2147483646xe" fillcolor="#c1dae4" stroked="t" o:allowincell="f" style="position:absolute;left:1633;top:-1249;width:2496;height:847;mso-wrap-style:none;v-text-anchor:middle;mso-position-vertical:top">
+                  <v:fill o:detectmouseclick="t" color2="#eef4f7"/>
                   <v:stroke color="#46aac4" weight="9360" joinstyle="round" endcap="flat"/>
                   <v:shadow on="t" obscured="f" color="black"/>
                   <w10:wrap type="square"/>
                 </v:rect>
-                <v:rect id="shape_0" ID="Tekstvak 13" path="m0,0l-2147483645,0l-2147483645,-2147483646l0,-2147483646xe" stroked="f" o:allowincell="f" style="position:absolute;left:1725;top:-1287;width:1553;height:475;mso-wrap-style:square;v-text-anchor:top;mso-position-vertical:top">
+                <v:rect id="shape_0" ID="Tekstvak 13" path="m0,0l-2147483645,0l-2147483645,-2147483646l0,-2147483646xe" stroked="f" o:allowincell="f" style="position:absolute;left:1725;top:-1286;width:1552;height:474;mso-wrap-style:square;v-text-anchor:top;mso-position-vertical:top">
                   <v:fill o:detectmouseclick="t" on="false"/>
                   <v:stroke color="#3465a4" weight="6480" joinstyle="round" endcap="flat"/>
                   <v:textbox>
@@ -2872,7 +2927,7 @@
                         </w:pPr>
                         <w:r>
                           <w:rPr>
-                            <w:rFonts w:eastAsia="Calibri" w:ascii="Calibri" w:hAnsi="Calibri"/>
+                            <w:rFonts w:eastAsia="Calibri"/>
                             <w:b/>
                             <w:bCs/>
                           </w:rPr>
@@ -2883,18 +2938,18 @@
                   </v:textbox>
                   <w10:wrap type="square"/>
                 </v:rect>
-                <v:shape id="shape_0" ID="Rechte verbindingslijn met pijl 82" stroked="t" o:allowincell="f" style="position:absolute;left:2882;top:-11731;width:1496;height:10480;flip:x;mso-position-vertical:top" type="_x0000_t32">
-                  <v:stroke color="#4a7ebb" weight="9360" dashstyle="dash" endarrow="open" endarrowwidth="medium" endarrowlength="medium" joinstyle="round" endcap="flat"/>
+                <v:shape id="shape_0" path="m0,0l-2147483648,-2147483647e" stroked="t" o:allowincell="f" style="position:absolute;left:2881;top:-11731;width:1497;height:10480;flip:x;mso-wrap-style:none;v-text-anchor:middle;mso-position-vertical:top" type="_x0000_t32">
                   <v:fill o:detectmouseclick="t" on="false"/>
+                  <v:stroke color="#4a7ebb" dashstyle="dash" endarrow="open" endarrowwidth="medium" endarrowlength="medium" joinstyle="round" endcap="flat"/>
                   <w10:wrap type="square"/>
                 </v:shape>
-                <v:rect id="shape_0" ID="Rechthoek 83" path="m0,0l-2147483645,0l-2147483645,-2147483646l0,-2147483646xe" fillcolor="#a6e6ff" stroked="t" o:allowincell="f" style="position:absolute;left:440;top:-10987;width:7978;height:2562;mso-wrap-style:none;v-text-anchor:middle;mso-position-vertical:top">
-                  <v:fill o:detectmouseclick="t" color2="#e6f7ff"/>
+                <v:rect id="shape_0" ID="Rechthoek 83" path="m0,0l-2147483645,0l-2147483645,-2147483646l0,-2147483646xe" fillcolor="#c1dae4" stroked="t" o:allowincell="f" style="position:absolute;left:440;top:-10987;width:7978;height:2561;mso-wrap-style:none;v-text-anchor:middle;mso-position-vertical:top">
+                  <v:fill o:detectmouseclick="t" color2="#eef4f7"/>
                   <v:stroke color="#46aac4" weight="9360" joinstyle="round" endcap="flat"/>
                   <v:shadow on="t" obscured="f" color="black"/>
                   <w10:wrap type="square"/>
                 </v:rect>
-                <v:rect id="shape_0" ID="Rectangle 2" path="m0,0l-2147483645,0l-2147483645,-2147483646l0,-2147483646xe" fillcolor="white" stroked="t" o:allowincell="f" style="position:absolute;left:3623;top:-9467;width:2595;height:527;mso-wrap-style:square;v-text-anchor:middle;mso-position-vertical:top">
+                <v:rect id="shape_0" ID="Rectangle 2" path="m0,0l-2147483645,0l-2147483645,-2147483646l0,-2147483646xe" fillcolor="white" stroked="t" o:allowincell="f" style="position:absolute;left:3623;top:-9467;width:2595;height:526;mso-wrap-style:square;v-text-anchor:middle;mso-position-vertical:top">
                   <v:fill o:detectmouseclick="t" type="solid" color2="black"/>
                   <v:stroke color="black" weight="25560" joinstyle="round" endcap="flat"/>
                   <v:textbox>
@@ -2920,7 +2975,7 @@
                   </v:textbox>
                   <w10:wrap type="square"/>
                 </v:rect>
-                <v:rect id="shape_0" ID="Tekstvak 13" path="m0,0l-2147483645,0l-2147483645,-2147483646l0,-2147483646xe" stroked="f" o:allowincell="f" style="position:absolute;left:473;top:-10897;width:3090;height:477;mso-wrap-style:square;v-text-anchor:top;mso-position-vertical:top">
+                <v:rect id="shape_0" ID="Tekstvak 13" path="m0,0l-2147483645,0l-2147483645,-2147483646l0,-2147483646xe" stroked="f" o:allowincell="f" style="position:absolute;left:473;top:-10897;width:3089;height:476;mso-wrap-style:square;v-text-anchor:top;mso-position-vertical:top">
                   <v:fill o:detectmouseclick="t" on="false"/>
                   <v:stroke color="#3465a4" weight="6480" joinstyle="round" endcap="flat"/>
                   <v:textbox>
@@ -2936,7 +2991,7 @@
                         </w:pPr>
                         <w:r>
                           <w:rPr>
-                            <w:rFonts w:eastAsia="Calibri" w:ascii="Calibri" w:hAnsi="Calibri"/>
+                            <w:rFonts w:eastAsia="Calibri"/>
                             <w:b/>
                             <w:bCs/>
                           </w:rPr>
@@ -2947,13 +3002,13 @@
                   </v:textbox>
                   <w10:wrap type="square"/>
                 </v:rect>
-                <v:rect id="shape_0" ID="Rechthoek 76" path="m0,0l-2147483645,0l-2147483645,-2147483646l0,-2147483646xe" fillcolor="#a6e6ff" stroked="t" o:allowincell="f" style="position:absolute;left:238;top:-6330;width:4067;height:788;mso-wrap-style:none;v-text-anchor:middle;mso-position-vertical:top">
-                  <v:fill o:detectmouseclick="t" color2="#e6f7ff"/>
+                <v:rect id="shape_0" ID="Rechthoek 76" path="m0,0l-2147483645,0l-2147483645,-2147483646l0,-2147483646xe" fillcolor="#c1dae4" stroked="t" o:allowincell="f" style="position:absolute;left:238;top:-6329;width:4066;height:787;mso-wrap-style:none;v-text-anchor:middle;mso-position-vertical:top">
+                  <v:fill o:detectmouseclick="t" color2="#eef4f7"/>
                   <v:stroke color="#46aac4" weight="9360" joinstyle="round" endcap="flat"/>
                   <v:shadow on="t" obscured="f" color="black"/>
                   <w10:wrap type="square"/>
                 </v:rect>
-                <v:rect id="shape_0" ID="Tekstvak 13" path="m0,0l-2147483645,0l-2147483645,-2147483646l0,-2147483646xe" stroked="f" o:allowincell="f" style="position:absolute;left:494;top:-6157;width:3683;height:477;mso-wrap-style:square;v-text-anchor:top;mso-position-vertical:top">
+                <v:rect id="shape_0" ID="Tekstvak 13" path="m0,0l-2147483645,0l-2147483645,-2147483646l0,-2147483646xe" stroked="f" o:allowincell="f" style="position:absolute;left:494;top:-6156;width:3682;height:476;mso-wrap-style:square;v-text-anchor:top;mso-position-vertical:top">
                   <v:fill o:detectmouseclick="t" on="false"/>
                   <v:stroke color="#3465a4" weight="6480" joinstyle="round" endcap="flat"/>
                   <v:textbox>
@@ -2969,7 +3024,7 @@
                         </w:pPr>
                         <w:r>
                           <w:rPr>
-                            <w:rFonts w:eastAsia="Calibri" w:ascii="Calibri" w:hAnsi="Calibri"/>
+                            <w:rFonts w:eastAsia="Calibri"/>
                             <w:b/>
                             <w:bCs/>
                           </w:rPr>
@@ -3044,7 +3099,7 @@
               <wp:inline distT="0" distB="0" distL="0" distR="0" wp14:anchorId="793E483F">
                 <wp:extent cx="5485765" cy="7270115"/>
                 <wp:effectExtent l="0" t="0" r="0" b="0"/>
-                <wp:docPr id="21" name="Canvas 1"/>
+                <wp:docPr id="27" name="Canvas 1"/>
                 <a:graphic xmlns:a="http://schemas.openxmlformats.org/drawingml/2006/main">
                   <a:graphicData uri="http://schemas.microsoft.com/office/word/2010/wordprocessingGroup">
                     <wpg:wgp>
@@ -3058,7 +3113,7 @@
                         </a:xfrm>
                       </wpg:grpSpPr>
                       <wps:wsp>
-                        <wps:cNvPr id="22" name=""/>
+                        <wps:cNvPr id="28" name=""/>
                         <wps:cNvSpPr/>
                         <wps:spPr>
                           <a:xfrm>
@@ -3082,12 +3137,12 @@
                         <wps:bodyPr/>
                       </wps:wsp>
                       <wps:wsp>
-                        <wps:cNvPr id="23" name="Rechthoek 40"/>
+                        <wps:cNvPr id="29" name="Rechthoek 40"/>
                         <wps:cNvSpPr/>
                         <wps:spPr>
                           <a:xfrm>
-                            <a:off x="2687400" y="5240520"/>
-                            <a:ext cx="2504520" cy="505440"/>
+                            <a:off x="2687400" y="5241240"/>
+                            <a:ext cx="2504520" cy="504720"/>
                           </a:xfrm>
                           <a:prstGeom prst="rect">
                             <a:avLst/>
@@ -3121,12 +3176,12 @@
                         <wps:bodyPr/>
                       </wps:wsp>
                       <wps:wsp>
-                        <wps:cNvPr id="24" name="Rechthoek 43"/>
+                        <wps:cNvPr id="30" name="Rechthoek 43"/>
                         <wps:cNvSpPr/>
                         <wps:spPr>
                           <a:xfrm>
                             <a:off x="247680" y="123840"/>
-                            <a:ext cx="5066640" cy="3183840"/>
+                            <a:ext cx="5066640" cy="3183120"/>
                           </a:xfrm>
                           <a:prstGeom prst="rect">
                             <a:avLst/>
@@ -3160,12 +3215,12 @@
                         <wps:bodyPr/>
                       </wps:wsp>
                       <wps:wsp>
-                        <wps:cNvPr id="25" name="Rectangle 2"/>
+                        <wps:cNvPr id="31" name="Rectangle 2"/>
                         <wps:cNvSpPr/>
                         <wps:spPr>
                           <a:xfrm>
                             <a:off x="1409760" y="1256040"/>
-                            <a:ext cx="1351800" cy="335160"/>
+                            <a:ext cx="1351800" cy="334800"/>
                           </a:xfrm>
                           <a:prstGeom prst="rect">
                             <a:avLst/>
@@ -3213,17 +3268,17 @@
                             </w:p>
                           </w:txbxContent>
                         </wps:txbx>
-                        <wps:bodyPr anchor="ctr">
+                        <wps:bodyPr lIns="0" rIns="0" tIns="0" bIns="0" anchor="ctr">
                           <a:noAutofit/>
                         </wps:bodyPr>
                       </wps:wsp>
                       <wps:wsp>
-                        <wps:cNvPr id="26" name="Tekstvak 13"/>
+                        <wps:cNvPr id="32" name="Tekstvak 13"/>
                         <wps:cNvSpPr/>
                         <wps:spPr>
                           <a:xfrm>
                             <a:off x="1433880" y="707400"/>
-                            <a:ext cx="1222200" cy="303480"/>
+                            <a:ext cx="1221840" cy="302760"/>
                           </a:xfrm>
                           <a:prstGeom prst="rect">
                             <a:avLst/>
@@ -3252,24 +3307,24 @@
                               </w:pPr>
                               <w:r>
                                 <w:rPr>
-                                  <w:rFonts w:eastAsia="Calibri" w:ascii="Calibri" w:hAnsi="Calibri"/>
+                                  <w:rFonts w:eastAsia="Calibri"/>
                                 </w:rPr>
                                 <w:t>albumInfoHandler</w:t>
                               </w:r>
                             </w:p>
                           </w:txbxContent>
                         </wps:txbx>
-                        <wps:bodyPr anchor="t">
+                        <wps:bodyPr lIns="0" rIns="0" tIns="0" bIns="0" anchor="t">
                           <a:noAutofit/>
                         </wps:bodyPr>
                       </wps:wsp>
                       <wps:wsp>
-                        <wps:cNvPr id="27" name="Rectangle 2"/>
+                        <wps:cNvPr id="33" name="Rectangle 2"/>
                         <wps:cNvSpPr/>
                         <wps:spPr>
                           <a:xfrm>
-                            <a:off x="2800440" y="248400"/>
-                            <a:ext cx="1593360" cy="303480"/>
+                            <a:off x="2801160" y="248400"/>
+                            <a:ext cx="1592640" cy="302760"/>
                           </a:xfrm>
                           <a:prstGeom prst="rect">
                             <a:avLst/>
@@ -3317,37 +3372,44 @@
                             </w:p>
                           </w:txbxContent>
                         </wps:txbx>
-                        <wps:bodyPr anchor="ctr">
+                        <wps:bodyPr lIns="0" rIns="0" tIns="0" bIns="0" anchor="ctr">
                           <a:noAutofit/>
                         </wps:bodyPr>
                       </wps:wsp>
                       <wps:wsp>
-                        <wps:cNvCnPr/>
+                        <wps:cNvPr id="34" name=""/>
+                        <wps:cNvSpPr/>
                         <wps:spPr>
                           <a:xfrm flipH="1">
                             <a:off x="2085840" y="551880"/>
-                            <a:ext cx="1511640" cy="704520"/>
+                            <a:ext cx="1512000" cy="703440"/>
                           </a:xfrm>
                           <a:prstGeom prst="straightConnector1">
                             <a:avLst/>
                           </a:prstGeom>
-                          <a:ln>
+                          <a:noFill/>
+                          <a:ln w="0">
                             <a:solidFill>
                               <a:srgbClr val="4a7ebb"/>
                             </a:solidFill>
-                            <a:round/>
                             <a:tailEnd len="med" type="triangle" w="med"/>
                           </a:ln>
                         </wps:spPr>
+                        <wps:style>
+                          <a:lnRef idx="0"/>
+                          <a:fillRef idx="0"/>
+                          <a:effectRef idx="0"/>
+                          <a:fontRef idx="minor"/>
+                        </wps:style>
                         <wps:bodyPr/>
                       </wps:wsp>
                       <wps:wsp>
-                        <wps:cNvPr id="28" name="Rectangle 2"/>
+                        <wps:cNvPr id="35" name="Rectangle 2"/>
                         <wps:cNvSpPr/>
                         <wps:spPr>
                           <a:xfrm>
                             <a:off x="927000" y="2190240"/>
-                            <a:ext cx="1396440" cy="334800"/>
+                            <a:ext cx="1395720" cy="334080"/>
                           </a:xfrm>
                           <a:prstGeom prst="rect">
                             <a:avLst/>
@@ -3395,17 +3457,17 @@
                             </w:p>
                           </w:txbxContent>
                         </wps:txbx>
-                        <wps:bodyPr anchor="ctr">
+                        <wps:bodyPr lIns="0" rIns="0" tIns="0" bIns="0" anchor="ctr">
                           <a:noAutofit/>
                         </wps:bodyPr>
                       </wps:wsp>
                       <wps:wsp>
-                        <wps:cNvPr id="29" name="Tekstvak 13"/>
+                        <wps:cNvPr id="36" name="Tekstvak 13"/>
                         <wps:cNvSpPr/>
                         <wps:spPr>
                           <a:xfrm>
                             <a:off x="271800" y="189360"/>
-                            <a:ext cx="2339280" cy="303480"/>
+                            <a:ext cx="2338560" cy="302760"/>
                           </a:xfrm>
                           <a:prstGeom prst="rect">
                             <a:avLst/>
@@ -3435,7 +3497,7 @@
                               </w:pPr>
                               <w:r>
                                 <w:rPr>
-                                  <w:rFonts w:eastAsia="Calibri" w:ascii="Calibri" w:hAnsi="Calibri"/>
+                                  <w:rFonts w:eastAsia="Calibri"/>
                                   <w:b/>
                                 </w:rPr>
                                 <w:t>goedegep.media.mediadb.albuminfo</w:t>
@@ -3443,17 +3505,17 @@
                             </w:p>
                           </w:txbxContent>
                         </wps:txbx>
-                        <wps:bodyPr anchor="t">
+                        <wps:bodyPr lIns="0" rIns="0" tIns="0" bIns="0" anchor="t">
                           <a:noAutofit/>
                         </wps:bodyPr>
                       </wps:wsp>
                       <wps:wsp>
-                        <wps:cNvPr id="30" name="Tekstvak 13"/>
+                        <wps:cNvPr id="37" name="Tekstvak 13"/>
                         <wps:cNvSpPr/>
                         <wps:spPr>
                           <a:xfrm>
-                            <a:off x="2901960" y="5390640"/>
-                            <a:ext cx="2112120" cy="303480"/>
+                            <a:off x="2902680" y="5391000"/>
+                            <a:ext cx="2111400" cy="302760"/>
                           </a:xfrm>
                           <a:prstGeom prst="rect">
                             <a:avLst/>
@@ -3483,7 +3545,7 @@
                               </w:pPr>
                               <w:r>
                                 <w:rPr>
-                                  <w:rFonts w:eastAsia="Calibri" w:ascii="Calibri" w:hAnsi="Calibri"/>
+                                  <w:rFonts w:eastAsia="Calibri"/>
                                   <w:b/>
                                 </w:rPr>
                                 <w:t>goedegep.media.model.mediadb</w:t>
@@ -3491,38 +3553,45 @@
                             </w:p>
                           </w:txbxContent>
                         </wps:txbx>
-                        <wps:bodyPr anchor="t">
+                        <wps:bodyPr lIns="0" rIns="0" tIns="0" bIns="0" anchor="t">
                           <a:noAutofit/>
                         </wps:bodyPr>
                       </wps:wsp>
                       <wps:wsp>
-                        <wps:cNvCnPr/>
+                        <wps:cNvPr id="38" name=""/>
+                        <wps:cNvSpPr/>
                         <wps:spPr>
                           <a:xfrm>
-                            <a:off x="2781360" y="3308040"/>
-                            <a:ext cx="1158480" cy="1933200"/>
+                            <a:off x="2782080" y="3308400"/>
+                            <a:ext cx="1157760" cy="1932840"/>
                           </a:xfrm>
                           <a:prstGeom prst="straightConnector1">
                             <a:avLst/>
                           </a:prstGeom>
-                          <a:ln>
+                          <a:noFill/>
+                          <a:ln w="0">
                             <a:solidFill>
                               <a:srgbClr val="4a7ebb"/>
                             </a:solidFill>
                             <a:prstDash val="dash"/>
-                            <a:round/>
                             <a:tailEnd len="med" type="arrow" w="med"/>
                           </a:ln>
                         </wps:spPr>
+                        <wps:style>
+                          <a:lnRef idx="0"/>
+                          <a:fillRef idx="0"/>
+                          <a:effectRef idx="0"/>
+                          <a:fontRef idx="minor"/>
+                        </wps:style>
                         <wps:bodyPr/>
                       </wps:wsp>
                       <wps:wsp>
-                        <wps:cNvPr id="31" name="Rechthoek 95"/>
+                        <wps:cNvPr id="39" name="Rechthoek 95"/>
                         <wps:cNvSpPr/>
                         <wps:spPr>
                           <a:xfrm>
-                            <a:off x="935280" y="6477120"/>
-                            <a:ext cx="1586160" cy="539280"/>
+                            <a:off x="935280" y="6477480"/>
+                            <a:ext cx="1585440" cy="538560"/>
                           </a:xfrm>
                           <a:prstGeom prst="rect">
                             <a:avLst/>
@@ -3556,12 +3625,12 @@
                         <wps:bodyPr/>
                       </wps:wsp>
                       <wps:wsp>
-                        <wps:cNvPr id="32" name="Tekstvak 13"/>
+                        <wps:cNvPr id="40" name="Tekstvak 13"/>
                         <wps:cNvSpPr/>
                         <wps:spPr>
                           <a:xfrm>
-                            <a:off x="1165320" y="6650280"/>
-                            <a:ext cx="986760" cy="302400"/>
+                            <a:off x="1165320" y="6651000"/>
+                            <a:ext cx="986040" cy="301680"/>
                           </a:xfrm>
                           <a:prstGeom prst="rect">
                             <a:avLst/>
@@ -3590,7 +3659,7 @@
                               </w:pPr>
                               <w:r>
                                 <w:rPr>
-                                  <w:rFonts w:eastAsia="Calibri" w:ascii="Calibri" w:hAnsi="Calibri"/>
+                                  <w:rFonts w:eastAsia="Calibri"/>
                                   <w:b/>
                                   <w:bCs/>
                                 </w:rPr>
@@ -3599,38 +3668,45 @@
                             </w:p>
                           </w:txbxContent>
                         </wps:txbx>
-                        <wps:bodyPr anchor="t">
+                        <wps:bodyPr lIns="0" rIns="0" tIns="0" bIns="0" anchor="t">
                           <a:noAutofit/>
                         </wps:bodyPr>
                       </wps:wsp>
                       <wps:wsp>
-                        <wps:cNvCnPr/>
+                        <wps:cNvPr id="41" name=""/>
+                        <wps:cNvSpPr/>
                         <wps:spPr>
                           <a:xfrm flipH="1">
-                            <a:off x="1728360" y="3308040"/>
+                            <a:off x="1728360" y="3308400"/>
                             <a:ext cx="1053360" cy="3169440"/>
                           </a:xfrm>
                           <a:prstGeom prst="straightConnector1">
                             <a:avLst/>
                           </a:prstGeom>
-                          <a:ln>
+                          <a:noFill/>
+                          <a:ln w="0">
                             <a:solidFill>
                               <a:srgbClr val="4a7ebb"/>
                             </a:solidFill>
                             <a:prstDash val="dash"/>
-                            <a:round/>
                             <a:tailEnd len="med" type="arrow" w="med"/>
                           </a:ln>
                         </wps:spPr>
+                        <wps:style>
+                          <a:lnRef idx="0"/>
+                          <a:fillRef idx="0"/>
+                          <a:effectRef idx="0"/>
+                          <a:fontRef idx="minor"/>
+                        </wps:style>
                         <wps:bodyPr/>
                       </wps:wsp>
                       <wps:wsp>
-                        <wps:cNvPr id="33" name="Rectangle 2"/>
+                        <wps:cNvPr id="42" name="Rectangle 2"/>
                         <wps:cNvSpPr/>
                         <wps:spPr>
                           <a:xfrm>
-                            <a:off x="3523680" y="2198880"/>
-                            <a:ext cx="1396440" cy="334800"/>
+                            <a:off x="3524400" y="2198880"/>
+                            <a:ext cx="1395720" cy="334080"/>
                           </a:xfrm>
                           <a:prstGeom prst="rect">
                             <a:avLst/>
@@ -3678,37 +3754,44 @@
                             </w:p>
                           </w:txbxContent>
                         </wps:txbx>
-                        <wps:bodyPr anchor="ctr">
+                        <wps:bodyPr lIns="0" rIns="0" tIns="0" bIns="0" anchor="ctr">
                           <a:noAutofit/>
                         </wps:bodyPr>
                       </wps:wsp>
                       <wps:wsp>
-                        <wps:cNvCnPr/>
+                        <wps:cNvPr id="43" name=""/>
+                        <wps:cNvSpPr/>
                         <wps:spPr>
                           <a:xfrm>
-                            <a:off x="2323440" y="2358000"/>
-                            <a:ext cx="1200600" cy="9000"/>
+                            <a:off x="2323440" y="2357640"/>
+                            <a:ext cx="1200960" cy="8280"/>
                           </a:xfrm>
                           <a:prstGeom prst="straightConnector1">
                             <a:avLst/>
                           </a:prstGeom>
-                          <a:ln>
+                          <a:noFill/>
+                          <a:ln w="0">
                             <a:solidFill>
                               <a:srgbClr val="4a7ebb"/>
                             </a:solidFill>
-                            <a:round/>
                             <a:tailEnd len="med" type="triangle" w="med"/>
                           </a:ln>
                         </wps:spPr>
+                        <wps:style>
+                          <a:lnRef idx="0"/>
+                          <a:fillRef idx="0"/>
+                          <a:effectRef idx="0"/>
+                          <a:fontRef idx="minor"/>
+                        </wps:style>
                         <wps:bodyPr/>
                       </wps:wsp>
                       <wps:wsp>
-                        <wps:cNvPr id="34" name="Tekstvak 13"/>
+                        <wps:cNvPr id="44" name="Tekstvak 13"/>
                         <wps:cNvSpPr/>
                         <wps:spPr>
                           <a:xfrm>
                             <a:off x="2573640" y="2072520"/>
-                            <a:ext cx="768960" cy="303480"/>
+                            <a:ext cx="768960" cy="302760"/>
                           </a:xfrm>
                           <a:prstGeom prst="rect">
                             <a:avLst/>
@@ -3737,44 +3820,51 @@
                               </w:pPr>
                               <w:r>
                                 <w:rPr>
-                                  <w:rFonts w:eastAsia="Calibri" w:ascii="Calibri" w:hAnsi="Calibri"/>
+                                  <w:rFonts w:eastAsia="Calibri"/>
                                 </w:rPr>
                                 <w:t>errorCode</w:t>
                               </w:r>
                             </w:p>
                           </w:txbxContent>
                         </wps:txbx>
-                        <wps:bodyPr anchor="t">
+                        <wps:bodyPr lIns="0" rIns="0" tIns="0" bIns="0" anchor="t">
                           <a:noAutofit/>
                         </wps:bodyPr>
                       </wps:wsp>
                       <wps:wsp>
-                        <wps:cNvCnPr/>
+                        <wps:cNvPr id="45" name=""/>
+                        <wps:cNvSpPr/>
                         <wps:spPr>
                           <a:xfrm flipH="1">
-                            <a:off x="1625760" y="1591560"/>
-                            <a:ext cx="460440" cy="599040"/>
+                            <a:off x="1625760" y="1591200"/>
+                            <a:ext cx="459720" cy="598320"/>
                           </a:xfrm>
                           <a:prstGeom prst="straightConnector1">
                             <a:avLst/>
                           </a:prstGeom>
-                          <a:ln>
+                          <a:noFill/>
+                          <a:ln w="0">
                             <a:solidFill>
                               <a:srgbClr val="4a7ebb"/>
                             </a:solidFill>
-                            <a:round/>
                             <a:tailEnd len="med" type="triangle" w="med"/>
                           </a:ln>
                         </wps:spPr>
+                        <wps:style>
+                          <a:lnRef idx="0"/>
+                          <a:fillRef idx="0"/>
+                          <a:effectRef idx="0"/>
+                          <a:fontRef idx="minor"/>
+                        </wps:style>
                         <wps:bodyPr/>
                       </wps:wsp>
                       <wps:wsp>
-                        <wps:cNvPr id="35" name="Tekstvak 13"/>
+                        <wps:cNvPr id="46" name="Tekstvak 13"/>
                         <wps:cNvSpPr/>
                         <wps:spPr>
                           <a:xfrm>
                             <a:off x="1030680" y="1754640"/>
-                            <a:ext cx="532800" cy="303480"/>
+                            <a:ext cx="532080" cy="302760"/>
                           </a:xfrm>
                           <a:prstGeom prst="rect">
                             <a:avLst/>
@@ -3803,14 +3893,14 @@
                               </w:pPr>
                               <w:r>
                                 <w:rPr>
-                                  <w:rFonts w:eastAsia="Calibri" w:ascii="Calibri" w:hAnsi="Calibri"/>
+                                  <w:rFonts w:eastAsia="Calibri"/>
                                 </w:rPr>
                                 <w:t>errors</w:t>
                               </w:r>
                             </w:p>
                           </w:txbxContent>
                         </wps:txbx>
-                        <wps:bodyPr anchor="t">
+                        <wps:bodyPr lIns="0" rIns="0" tIns="0" bIns="0" anchor="t">
                           <a:noAutofit/>
                         </wps:bodyPr>
                       </wps:wsp>
@@ -3822,25 +3912,25 @@
           </mc:Choice>
           <mc:Fallback>
             <w:pict>
-              <v:group id="shape_0" alt="Canvas 1" editas="canvas" style="margin-left:0pt;margin-top:-572.5pt;width:431.95pt;height:572.45pt" coordorigin="0,-11450" coordsize="8639,11449">
+              <v:group id="shape_0" alt="Canvas 1" style="position:absolute;margin-left:0pt;margin-top:-572.5pt;width:431.95pt;height:572.45pt" coordorigin="0,-11450" coordsize="8639,11449">
                 <v:rect id="shape_0" path="m0,0l-2147483645,0l-2147483645,-2147483646l0,-2147483646xe" stroked="f" o:allowincell="f" style="position:absolute;left:0;top:-11450;width:8638;height:11448;mso-wrap-style:none;v-text-anchor:middle;mso-position-vertical:top">
                   <v:fill o:detectmouseclick="t" on="false"/>
                   <v:stroke color="#3465a4" joinstyle="round" endcap="flat"/>
                   <w10:wrap type="square"/>
                 </v:rect>
-                <v:rect id="shape_0" ID="Rechthoek 40" path="m0,0l-2147483645,0l-2147483645,-2147483646l0,-2147483646xe" fillcolor="#a6e6ff" stroked="t" o:allowincell="f" style="position:absolute;left:4232;top:-3197;width:3943;height:795;mso-wrap-style:none;v-text-anchor:middle;mso-position-vertical:top">
-                  <v:fill o:detectmouseclick="t" color2="#e6f7ff"/>
+                <v:rect id="shape_0" ID="Rechthoek 40" path="m0,0l-2147483645,0l-2147483645,-2147483646l0,-2147483646xe" fillcolor="#c1dae4" stroked="t" o:allowincell="f" style="position:absolute;left:4232;top:-3196;width:3943;height:794;mso-wrap-style:none;v-text-anchor:middle;mso-position-vertical:top">
+                  <v:fill o:detectmouseclick="t" color2="#eef4f7"/>
                   <v:stroke color="#46aac4" weight="9360" joinstyle="round" endcap="flat"/>
                   <v:shadow on="t" obscured="f" color="black"/>
                   <w10:wrap type="square"/>
                 </v:rect>
-                <v:rect id="shape_0" ID="Rechthoek 43" path="m0,0l-2147483645,0l-2147483645,-2147483646l0,-2147483646xe" fillcolor="#a6e6ff" stroked="t" o:allowincell="f" style="position:absolute;left:390;top:-11255;width:7978;height:5013;mso-wrap-style:none;v-text-anchor:middle;mso-position-vertical:top">
-                  <v:fill o:detectmouseclick="t" color2="#e6f7ff"/>
+                <v:rect id="shape_0" ID="Rechthoek 43" path="m0,0l-2147483645,0l-2147483645,-2147483646l0,-2147483646xe" fillcolor="#c1dae4" stroked="t" o:allowincell="f" style="position:absolute;left:390;top:-11255;width:7978;height:5012;mso-wrap-style:none;v-text-anchor:middle;mso-position-vertical:top">
+                  <v:fill o:detectmouseclick="t" color2="#eef4f7"/>
                   <v:stroke color="#46aac4" weight="9360" joinstyle="round" endcap="flat"/>
                   <v:shadow on="t" obscured="f" color="black"/>
                   <w10:wrap type="square"/>
                 </v:rect>
-                <v:rect id="shape_0" ID="Rectangle 2" path="m0,0l-2147483645,0l-2147483645,-2147483646l0,-2147483646xe" fillcolor="white" stroked="t" o:allowincell="f" style="position:absolute;left:2220;top:-9472;width:2128;height:527;mso-wrap-style:square;v-text-anchor:middle;mso-position-vertical:top">
+                <v:rect id="shape_0" ID="Rectangle 2" path="m0,0l-2147483645,0l-2147483645,-2147483646l0,-2147483646xe" fillcolor="white" stroked="t" o:allowincell="f" style="position:absolute;left:2220;top:-9472;width:2128;height:526;mso-wrap-style:square;v-text-anchor:middle;mso-position-vertical:top">
                   <v:fill o:detectmouseclick="t" type="solid" color2="black"/>
                   <v:stroke color="black" weight="25560" joinstyle="round" endcap="flat"/>
                   <v:textbox>
@@ -3866,7 +3956,7 @@
                   </v:textbox>
                   <w10:wrap type="square"/>
                 </v:rect>
-                <v:rect id="shape_0" ID="Tekstvak 13" path="m0,0l-2147483645,0l-2147483645,-2147483646l0,-2147483646xe" stroked="f" o:allowincell="f" style="position:absolute;left:2258;top:-10336;width:1924;height:477;mso-wrap-style:square;v-text-anchor:top;mso-position-vertical:top">
+                <v:rect id="shape_0" ID="Tekstvak 13" path="m0,0l-2147483645,0l-2147483645,-2147483646l0,-2147483646xe" stroked="f" o:allowincell="f" style="position:absolute;left:2258;top:-10336;width:1923;height:476;mso-wrap-style:square;v-text-anchor:top;mso-position-vertical:top">
                   <v:fill o:detectmouseclick="t" on="false"/>
                   <v:stroke color="#3465a4" weight="6480" joinstyle="round" endcap="flat"/>
                   <v:textbox>
@@ -3882,7 +3972,7 @@
                         </w:pPr>
                         <w:r>
                           <w:rPr>
-                            <w:rFonts w:eastAsia="Calibri" w:ascii="Calibri" w:hAnsi="Calibri"/>
+                            <w:rFonts w:eastAsia="Calibri"/>
                           </w:rPr>
                           <w:t>albumInfoHandler</w:t>
                         </w:r>
@@ -3891,7 +3981,7 @@
                   </v:textbox>
                   <w10:wrap type="square"/>
                 </v:rect>
-                <v:rect id="shape_0" ID="Rectangle 2" path="m0,0l-2147483645,0l-2147483645,-2147483646l0,-2147483646xe" fillcolor="white" stroked="t" o:allowincell="f" style="position:absolute;left:4410;top:-11059;width:2508;height:477;mso-wrap-style:square;v-text-anchor:middle;mso-position-vertical:top">
+                <v:rect id="shape_0" ID="Rectangle 2" path="m0,0l-2147483645,0l-2147483645,-2147483646l0,-2147483646xe" fillcolor="white" stroked="t" o:allowincell="f" style="position:absolute;left:4411;top:-11059;width:2507;height:476;mso-wrap-style:square;v-text-anchor:middle;mso-position-vertical:top">
                   <v:fill o:detectmouseclick="t" type="solid" color2="black"/>
                   <v:stroke color="black" weight="25560" joinstyle="round" endcap="flat"/>
                   <v:textbox>
@@ -3917,12 +4007,12 @@
                   </v:textbox>
                   <w10:wrap type="square"/>
                 </v:rect>
-                <v:shape id="shape_0" ID="Rechte verbindingslijn met pijl 64" stroked="t" o:allowincell="f" style="position:absolute;left:3285;top:-10581;width:2378;height:1108;flip:x;mso-position-vertical:top" type="_x0000_t32">
-                  <v:stroke color="#4a7ebb" weight="9360" endarrow="block" endarrowwidth="medium" endarrowlength="medium" joinstyle="round" endcap="flat"/>
+                <v:shape id="shape_0" path="m0,0l-2147483648,-2147483647e" stroked="t" o:allowincell="f" style="position:absolute;left:3285;top:-10581;width:2380;height:1107;flip:x;mso-wrap-style:none;v-text-anchor:middle;mso-position-vertical:top" type="_x0000_t32">
                   <v:fill o:detectmouseclick="t" on="false"/>
+                  <v:stroke color="#4a7ebb" endarrow="block" endarrowwidth="medium" endarrowlength="medium" joinstyle="round" endcap="flat"/>
                   <w10:wrap type="square"/>
                 </v:shape>
-                <v:rect id="shape_0" ID="Rectangle 2" path="m0,0l-2147483645,0l-2147483645,-2147483646l0,-2147483646xe" fillcolor="white" stroked="t" o:allowincell="f" style="position:absolute;left:1460;top:-8001;width:2198;height:526;mso-wrap-style:square;v-text-anchor:middle;mso-position-vertical:top">
+                <v:rect id="shape_0" ID="Rectangle 2" path="m0,0l-2147483645,0l-2147483645,-2147483646l0,-2147483646xe" fillcolor="white" stroked="t" o:allowincell="f" style="position:absolute;left:1460;top:-8001;width:2197;height:525;mso-wrap-style:square;v-text-anchor:middle;mso-position-vertical:top">
                   <v:fill o:detectmouseclick="t" type="solid" color2="black"/>
                   <v:stroke color="black" weight="25560" joinstyle="round" endcap="flat"/>
                   <v:textbox>
@@ -3948,7 +4038,7 @@
                   </v:textbox>
                   <w10:wrap type="square"/>
                 </v:rect>
-                <v:rect id="shape_0" ID="Tekstvak 13" path="m0,0l-2147483645,0l-2147483645,-2147483646l0,-2147483646xe" stroked="f" o:allowincell="f" style="position:absolute;left:428;top:-11152;width:3683;height:477;mso-wrap-style:square;v-text-anchor:top;mso-position-vertical:top">
+                <v:rect id="shape_0" ID="Tekstvak 13" path="m0,0l-2147483645,0l-2147483645,-2147483646l0,-2147483646xe" stroked="f" o:allowincell="f" style="position:absolute;left:428;top:-11152;width:3682;height:476;mso-wrap-style:square;v-text-anchor:top;mso-position-vertical:top">
                   <v:fill o:detectmouseclick="t" on="false"/>
                   <v:stroke color="#3465a4" weight="6480" joinstyle="round" endcap="flat"/>
                   <v:textbox>
@@ -3965,7 +4055,7 @@
                         </w:pPr>
                         <w:r>
                           <w:rPr>
-                            <w:rFonts w:eastAsia="Calibri" w:ascii="Calibri" w:hAnsi="Calibri"/>
+                            <w:rFonts w:eastAsia="Calibri"/>
                             <w:b/>
                           </w:rPr>
                           <w:t>goedegep.media.mediadb.albuminfo</w:t>
@@ -3975,7 +4065,7 @@
                   </v:textbox>
                   <w10:wrap type="square"/>
                 </v:rect>
-                <v:rect id="shape_0" ID="Tekstvak 13" path="m0,0l-2147483645,0l-2147483645,-2147483646l0,-2147483646xe" stroked="f" o:allowincell="f" style="position:absolute;left:4570;top:-2961;width:3325;height:477;mso-wrap-style:square;v-text-anchor:top;mso-position-vertical:top">
+                <v:rect id="shape_0" ID="Tekstvak 13" path="m0,0l-2147483645,0l-2147483645,-2147483646l0,-2147483646xe" stroked="f" o:allowincell="f" style="position:absolute;left:4571;top:-2961;width:3324;height:476;mso-wrap-style:square;v-text-anchor:top;mso-position-vertical:top">
                   <v:fill o:detectmouseclick="t" on="false"/>
                   <v:stroke color="#3465a4" weight="6480" joinstyle="round" endcap="flat"/>
                   <v:textbox>
@@ -3992,7 +4082,7 @@
                         </w:pPr>
                         <w:r>
                           <w:rPr>
-                            <w:rFonts w:eastAsia="Calibri" w:ascii="Calibri" w:hAnsi="Calibri"/>
+                            <w:rFonts w:eastAsia="Calibri"/>
                             <w:b/>
                           </w:rPr>
                           <w:t>goedegep.media.model.mediadb</w:t>
@@ -4002,18 +4092,18 @@
                   </v:textbox>
                   <w10:wrap type="square"/>
                 </v:rect>
-                <v:shape id="shape_0" ID="Rechte verbindingslijn met pijl 93" stroked="t" o:allowincell="f" style="position:absolute;left:4380;top:-6241;width:1823;height:3043;mso-position-vertical:top" type="_x0000_t32">
-                  <v:stroke color="#4a7ebb" weight="9360" dashstyle="dash" endarrow="open" endarrowwidth="medium" endarrowlength="medium" joinstyle="round" endcap="flat"/>
+                <v:shape id="shape_0" path="m0,0l-2147483648,-2147483647e" stroked="t" o:allowincell="f" style="position:absolute;left:4381;top:-6240;width:1822;height:3043;mso-wrap-style:none;v-text-anchor:middle;mso-position-vertical:top" type="_x0000_t32">
                   <v:fill o:detectmouseclick="t" on="false"/>
+                  <v:stroke color="#4a7ebb" dashstyle="dash" endarrow="open" endarrowwidth="medium" endarrowlength="medium" joinstyle="round" endcap="flat"/>
                   <w10:wrap type="square"/>
                 </v:shape>
-                <v:rect id="shape_0" ID="Rechthoek 95" path="m0,0l-2147483645,0l-2147483645,-2147483646l0,-2147483646xe" fillcolor="#a6e6ff" stroked="t" o:allowincell="f" style="position:absolute;left:1473;top:-1250;width:2497;height:848;mso-wrap-style:none;v-text-anchor:middle;mso-position-vertical:top">
-                  <v:fill o:detectmouseclick="t" color2="#e6f7ff"/>
+                <v:rect id="shape_0" ID="Rechthoek 95" path="m0,0l-2147483645,0l-2147483645,-2147483646l0,-2147483646xe" fillcolor="#c1dae4" stroked="t" o:allowincell="f" style="position:absolute;left:1473;top:-1250;width:2496;height:847;mso-wrap-style:none;v-text-anchor:middle;mso-position-vertical:top">
+                  <v:fill o:detectmouseclick="t" color2="#eef4f7"/>
                   <v:stroke color="#46aac4" weight="9360" joinstyle="round" endcap="flat"/>
                   <v:shadow on="t" obscured="f" color="black"/>
                   <w10:wrap type="square"/>
                 </v:rect>
-                <v:rect id="shape_0" ID="Tekstvak 13" path="m0,0l-2147483645,0l-2147483645,-2147483646l0,-2147483646xe" stroked="f" o:allowincell="f" style="position:absolute;left:1835;top:-977;width:1553;height:475;mso-wrap-style:square;v-text-anchor:top;mso-position-vertical:top">
+                <v:rect id="shape_0" ID="Tekstvak 13" path="m0,0l-2147483645,0l-2147483645,-2147483646l0,-2147483646xe" stroked="f" o:allowincell="f" style="position:absolute;left:1835;top:-976;width:1552;height:474;mso-wrap-style:square;v-text-anchor:top;mso-position-vertical:top">
                   <v:fill o:detectmouseclick="t" on="false"/>
                   <v:stroke color="#3465a4" weight="6480" joinstyle="round" endcap="flat"/>
                   <v:textbox>
@@ -4029,7 +4119,7 @@
                         </w:pPr>
                         <w:r>
                           <w:rPr>
-                            <w:rFonts w:eastAsia="Calibri" w:ascii="Calibri" w:hAnsi="Calibri"/>
+                            <w:rFonts w:eastAsia="Calibri"/>
                             <w:b/>
                             <w:bCs/>
                           </w:rPr>
@@ -4040,12 +4130,12 @@
                   </v:textbox>
                   <w10:wrap type="square"/>
                 </v:rect>
-                <v:shape id="shape_0" ID="Rechte verbindingslijn met pijl 97" stroked="t" o:allowincell="f" style="position:absolute;left:2722;top:-6241;width:1657;height:4990;flip:x;mso-position-vertical:top" type="_x0000_t32">
-                  <v:stroke color="#4a7ebb" weight="9360" dashstyle="dash" endarrow="open" endarrowwidth="medium" endarrowlength="medium" joinstyle="round" endcap="flat"/>
+                <v:shape id="shape_0" path="m0,0l-2147483648,-2147483647e" stroked="t" o:allowincell="f" style="position:absolute;left:2722;top:-6240;width:1658;height:4990;flip:x;mso-wrap-style:none;v-text-anchor:middle;mso-position-vertical:top" type="_x0000_t32">
                   <v:fill o:detectmouseclick="t" on="false"/>
+                  <v:stroke color="#4a7ebb" dashstyle="dash" endarrow="open" endarrowwidth="medium" endarrowlength="medium" joinstyle="round" endcap="flat"/>
                   <w10:wrap type="square"/>
                 </v:shape>
-                <v:rect id="shape_0" ID="Rectangle 2" path="m0,0l-2147483645,0l-2147483645,-2147483646l0,-2147483646xe" fillcolor="white" stroked="t" o:allowincell="f" style="position:absolute;left:5549;top:-7987;width:2198;height:526;mso-wrap-style:square;v-text-anchor:middle;mso-position-vertical:top">
+                <v:rect id="shape_0" ID="Rectangle 2" path="m0,0l-2147483645,0l-2147483645,-2147483646l0,-2147483646xe" fillcolor="white" stroked="t" o:allowincell="f" style="position:absolute;left:5550;top:-7987;width:2197;height:525;mso-wrap-style:square;v-text-anchor:middle;mso-position-vertical:top">
                   <v:fill o:detectmouseclick="t" type="solid" color2="black"/>
                   <v:stroke color="black" weight="25560" joinstyle="round" endcap="flat"/>
                   <v:textbox>
@@ -4071,12 +4161,12 @@
                   </v:textbox>
                   <w10:wrap type="square"/>
                 </v:rect>
-                <v:shape id="shape_0" ID="Rechte verbindingslijn met pijl 105" stroked="t" o:allowincell="f" style="position:absolute;left:3659;top:-7737;width:1890;height:13;mso-position-vertical:top" type="_x0000_t32">
-                  <v:stroke color="#4a7ebb" weight="9360" endarrow="block" endarrowwidth="medium" endarrowlength="medium" joinstyle="round" endcap="flat"/>
+                <v:shape id="shape_0" path="m0,0l-2147483648,-2147483647e" stroked="t" o:allowincell="f" style="position:absolute;left:3659;top:-7737;width:1890;height:12;mso-wrap-style:none;v-text-anchor:middle;mso-position-vertical:top" type="_x0000_t32">
                   <v:fill o:detectmouseclick="t" on="false"/>
+                  <v:stroke color="#4a7ebb" endarrow="block" endarrowwidth="medium" endarrowlength="medium" joinstyle="round" endcap="flat"/>
                   <w10:wrap type="square"/>
                 </v:shape>
-                <v:rect id="shape_0" ID="Tekstvak 13" path="m0,0l-2147483645,0l-2147483645,-2147483646l0,-2147483646xe" stroked="f" o:allowincell="f" style="position:absolute;left:4053;top:-8186;width:1210;height:477;mso-wrap-style:square;v-text-anchor:top;mso-position-vertical:top">
+                <v:rect id="shape_0" ID="Tekstvak 13" path="m0,0l-2147483645,0l-2147483645,-2147483646l0,-2147483646xe" stroked="f" o:allowincell="f" style="position:absolute;left:4053;top:-8186;width:1210;height:476;mso-wrap-style:square;v-text-anchor:top;mso-position-vertical:top">
                   <v:fill o:detectmouseclick="t" on="false"/>
                   <v:stroke color="#3465a4" weight="6480" joinstyle="round" endcap="flat"/>
                   <v:textbox>
@@ -4092,7 +4182,7 @@
                         </w:pPr>
                         <w:r>
                           <w:rPr>
-                            <w:rFonts w:eastAsia="Calibri" w:ascii="Calibri" w:hAnsi="Calibri"/>
+                            <w:rFonts w:eastAsia="Calibri"/>
                           </w:rPr>
                           <w:t>errorCode</w:t>
                         </w:r>
@@ -4101,12 +4191,12 @@
                   </v:textbox>
                   <w10:wrap type="square"/>
                 </v:rect>
-                <v:shape id="shape_0" ID="Rechte verbindingslijn met pijl 107" stroked="t" o:allowincell="f" style="position:absolute;left:2560;top:-8944;width:723;height:942;flip:x;mso-position-vertical:top" type="_x0000_t32">
-                  <v:stroke color="#4a7ebb" weight="9360" endarrow="block" endarrowwidth="medium" endarrowlength="medium" joinstyle="round" endcap="flat"/>
+                <v:shape id="shape_0" path="m0,0l-2147483648,-2147483647e" stroked="t" o:allowincell="f" style="position:absolute;left:2560;top:-8944;width:723;height:941;flip:x;mso-wrap-style:none;v-text-anchor:middle;mso-position-vertical:top" type="_x0000_t32">
                   <v:fill o:detectmouseclick="t" on="false"/>
+                  <v:stroke color="#4a7ebb" endarrow="block" endarrowwidth="medium" endarrowlength="medium" joinstyle="round" endcap="flat"/>
                   <w10:wrap type="square"/>
                 </v:shape>
-                <v:rect id="shape_0" ID="Tekstvak 13" path="m0,0l-2147483645,0l-2147483645,-2147483646l0,-2147483646xe" stroked="f" o:allowincell="f" style="position:absolute;left:1623;top:-8687;width:838;height:477;mso-wrap-style:square;v-text-anchor:top;mso-position-vertical:top">
+                <v:rect id="shape_0" ID="Tekstvak 13" path="m0,0l-2147483645,0l-2147483645,-2147483646l0,-2147483646xe" stroked="f" o:allowincell="f" style="position:absolute;left:1623;top:-8687;width:837;height:476;mso-wrap-style:square;v-text-anchor:top;mso-position-vertical:top">
                   <v:fill o:detectmouseclick="t" on="false"/>
                   <v:stroke color="#3465a4" weight="6480" joinstyle="round" endcap="flat"/>
                   <v:textbox>
@@ -4122,7 +4212,7 @@
                         </w:pPr>
                         <w:r>
                           <w:rPr>
-                            <w:rFonts w:eastAsia="Calibri" w:ascii="Calibri" w:hAnsi="Calibri"/>
+                            <w:rFonts w:eastAsia="Calibri"/>
                           </w:rPr>
                           <w:t>errors</w:t>
                         </w:r>
@@ -4482,15 +4572,7 @@
         <w:tab/>
         <w:tab/>
         <w:tab/>
-        <w:t>&lt;supplier&gt;.&lt;functionality&gt;</w:t>
-      </w:r>
-      <w:r>
-        <w:rPr/>
-        <w:t xml:space="preserve">test for tests of </w:t>
-      </w:r>
-      <w:r>
-        <w:rPr/>
-        <w:t>&lt;supplier&gt;.&lt;functionality&gt;</w:t>
+        <w:t>&lt;supplier&gt;.&lt;functionality&gt;test for tests of &lt;supplier&gt;.&lt;functionality&gt;</w:t>
         <w:br/>
         <w:t>for data models:</w:t>
         <w:tab/>
@@ -4551,11 +4633,7 @@
         <w:tab/>
         <w:t>logic may access Registry, so move to here</w:t>
         <w:br/>
-        <w:t>&lt;supplier&gt;.&lt;functionality&gt;.&lt;</w:t>
-      </w:r>
-      <w:r>
-        <w:rPr/>
-        <w:t>subfunctionality&gt;.&lt;gui&gt;</w:t>
+        <w:t>&lt;supplier&gt;.&lt;functionality&gt;.&lt;subfunctionality&gt;.&lt;gui&gt;</w:t>
         <w:tab/>
         <w:t>sub level GUI, etc.</w:t>
       </w:r>
@@ -4568,11 +4646,7 @@
       <w:r>
         <w:rPr/>
         <w:br/>
-        <w:t>&lt;supplier&gt;.&lt;functionality&gt;.&lt;</w:t>
-      </w:r>
-      <w:r>
-        <w:rPr/>
-        <w:t>subfunctionality&gt;.&lt;logic&gt;</w:t>
+        <w:t>&lt;supplier&gt;.&lt;functionality&gt;.&lt;subfunctionality&gt;.&lt;logic&gt;</w:t>
         <w:tab/>
         <w:t>sub level functionality</w:t>
       </w:r>
@@ -4592,12 +4666,6 @@
         <w:tab/>
         <w:tab/>
         <w:tab/>
-      </w:r>
-      <w:r>
-        <w:rPr>
-          <w:i/>
-          <w:iCs/>
-        </w:rPr>
         <w:t>goedegep.demo</w:t>
       </w:r>
       <w:r>
@@ -4630,9 +4698,6 @@
         <w:t xml:space="preserve"> goedegep.demo.exe</w:t>
         <w:br/>
         <w:tab/>
-      </w:r>
-      <w:r>
-        <w:rPr/>
         <w:t>goedegep.demo.fontsamples.guifx</w:t>
         <w:tab/>
         <w:tab/>
@@ -4648,18 +4713,8 @@
       <w:r>
         <w:rPr/>
         <w:br/>
-      </w:r>
-      <w:r>
-        <w:rPr/>
-        <w:tab/>
-        <w:t>goedegep.demo.</w:t>
-      </w:r>
-      <w:r>
-        <w:rPr/>
-        <w:t>guifx</w:t>
-      </w:r>
-      <w:r>
-        <w:rPr/>
+        <w:tab/>
+        <w:t>goedegep.demo.guifx</w:t>
         <w:tab/>
         <w:tab/>
         <w:tab/>
@@ -4677,9 +4732,6 @@
         <w:rPr/>
         <w:br/>
         <w:tab/>
-      </w:r>
-      <w:r>
-        <w:rPr/>
         <w:t>goedegep.demo.jfx.editor</w:t>
         <w:tab/>
         <w:tab/>
@@ -4691,14 +4743,7 @@
           <w:b/>
           <w:bCs/>
         </w:rPr>
-        <w:t>.</w:t>
-      </w:r>
-      <w:r>
-        <w:rPr>
-          <w:b/>
-          <w:bCs/>
-        </w:rPr>
-        <w:t>app</w:t>
+        <w:t>.app</w:t>
       </w:r>
       <w:r>
         <w:rPr/>
@@ -4802,7 +4847,19 @@
           <w:i/>
           <w:iCs/>
         </w:rPr>
-        <w:t>goedegep.demo.</w:t>
+        <w:t>goedegep.demo.exe</w:t>
+        <w:tab/>
+        <w:tab/>
+        <w:tab/>
+        <w:tab/>
+        <w:t>Delete</w:t>
+      </w:r>
+      <w:r>
+        <w:rPr>
+          <w:b w:val="false"/>
+          <w:bCs w:val="false"/>
+        </w:rPr>
+        <w:br/>
       </w:r>
       <w:r>
         <w:rPr>
@@ -4811,7 +4868,57 @@
           <w:i/>
           <w:iCs/>
         </w:rPr>
-        <w:t>exe</w:t>
+        <w:t>goedegep.events.app</w:t>
+        <w:tab/>
+        <w:tab/>
+        <w:tab/>
+        <w:tab/>
+        <w:t>goedegep.events</w:t>
+      </w:r>
+      <w:r>
+        <w:rPr>
+          <w:b w:val="false"/>
+          <w:bCs w:val="false"/>
+        </w:rPr>
+        <w:br/>
+        <w:tab/>
+        <w:t>goedegep.events.app</w:t>
+        <w:tab/>
+        <w:tab/>
+        <w:tab/>
+        <w:tab/>
+        <w:t>goedegep.events.app</w:t>
+        <w:br/>
+        <w:tab/>
+        <w:t>…</w:t>
+        <w:tab/>
+        <w:tab/>
+        <w:tab/>
+        <w:tab/>
+        <w:tab/>
+        <w:tab/>
+        <w:t>goedegep.events.logic</w:t>
+        <w:br/>
+        <w:tab/>
+        <w:t>goedegep.events.app.guifx</w:t>
+        <w:tab/>
+        <w:tab/>
+        <w:tab/>
+        <w:t>goedegep.</w:t>
+      </w:r>
+      <w:r>
+        <w:rPr>
+          <w:b/>
+          <w:bCs/>
+        </w:rPr>
+        <w:t>events.gui</w:t>
+      </w:r>
+      <w:r>
+        <w:rPr>
+          <w:b w:val="false"/>
+          <w:bCs w:val="false"/>
+        </w:rPr>
+        <w:br/>
       </w:r>
       <w:r>
         <w:rPr>
@@ -4820,10 +4927,25 @@
           <w:i/>
           <w:iCs/>
         </w:rPr>
-        <w:tab/>
-        <w:tab/>
-        <w:tab/>
-        <w:tab/>
+        <w:t>goedegep.events.exe</w:t>
+        <w:tab/>
+        <w:tab/>
+        <w:tab/>
+        <w:tab/>
+        <w:t>Delete</w:t>
+      </w:r>
+      <w:r>
+        <w:rPr>
+          <w:b w:val="false"/>
+          <w:bCs w:val="false"/>
+        </w:rPr>
+        <w:br/>
+        <w:t>goedegep.events.model</w:t>
+        <w:tab/>
+        <w:tab/>
+        <w:tab/>
+        <w:t>goedegep.events.model</w:t>
+        <w:br/>
       </w:r>
       <w:r>
         <w:rPr>
@@ -4832,13 +4954,165 @@
           <w:i/>
           <w:iCs/>
         </w:rPr>
-        <w:t>Delete</w:t>
+        <w:t>goedegep.finan.app</w:t>
+        <w:tab/>
+        <w:tab/>
+        <w:tab/>
+        <w:tab/>
+        <w:t>goedegep.finan</w:t>
       </w:r>
       <w:r>
         <w:rPr>
           <w:b w:val="false"/>
           <w:bCs w:val="false"/>
         </w:rPr>
+        <w:br/>
+        <w:tab/>
+        <w:t>goedegep.finan.app</w:t>
+        <w:tab/>
+        <w:tab/>
+        <w:tab/>
+        <w:tab/>
+        <w:t>goedegep.finan.app</w:t>
+        <w:br/>
+        <w:tab/>
+        <w:t>goedegep.finan.guifx</w:t>
+        <w:tab/>
+        <w:tab/>
+        <w:tab/>
+        <w:tab/>
+        <w:t>goedegep.finan.</w:t>
+      </w:r>
+      <w:r>
+        <w:rPr>
+          <w:b/>
+          <w:bCs/>
+        </w:rPr>
+        <w:t>gui</w:t>
+      </w:r>
+      <w:r>
+        <w:rPr>
+          <w:b w:val="false"/>
+          <w:bCs w:val="false"/>
+        </w:rPr>
+        <w:br/>
+        <w:tab/>
+        <w:t>goedegep.finan.investmentinsurances</w:t>
+        <w:tab/>
+        <w:tab/>
+        <w:t>goedegep.finan.investmentinsurances.</w:t>
+      </w:r>
+      <w:r>
+        <w:rPr>
+          <w:b/>
+          <w:bCs/>
+        </w:rPr>
+        <w:t>logic</w:t>
+      </w:r>
+      <w:r>
+        <w:rPr>
+          <w:b w:val="false"/>
+          <w:bCs w:val="false"/>
+        </w:rPr>
+        <w:tab/>
+        <w:t>goedegep.finan.investmentinsurances.guifx</w:t>
+        <w:tab/>
+        <w:t>goedegep.finan.investmentinsurances.gui</w:t>
+        <w:tab/>
+        <w:t>goedegep.finan.jobappointment</w:t>
+        <w:tab/>
+      </w:r>
+      <w:r>
+        <w:rPr>
+          <w:b/>
+          <w:bCs/>
+        </w:rPr>
+        <w:t>goedegep.finan. jobappointment.app</w:t>
+        <w:br/>
+        <w:tab/>
+        <w:tab/>
+        <w:tab/>
+        <w:tab/>
+        <w:tab/>
+        <w:tab/>
+        <w:t>goedegep.finan. jobappointment.logic</w:t>
+      </w:r>
+      <w:r>
+        <w:rPr>
+          <w:b w:val="false"/>
+          <w:bCs w:val="false"/>
+        </w:rPr>
+        <w:br/>
+        <w:tab/>
+        <w:t>goedegep.finan.jobappointment.guifx</w:t>
+        <w:tab/>
+        <w:t>goedegep.finan. jobappointment.</w:t>
+      </w:r>
+      <w:r>
+        <w:rPr>
+          <w:b/>
+          <w:bCs/>
+        </w:rPr>
+        <w:t>gui</w:t>
+      </w:r>
+      <w:r>
+        <w:rPr>
+          <w:b w:val="false"/>
+          <w:bCs w:val="false"/>
+        </w:rPr>
+        <w:br/>
+        <w:tab/>
+        <w:t>goedegep.finan.mortgage</w:t>
+        <w:tab/>
+        <w:tab/>
+        <w:t>goedegep.finan.</w:t>
+      </w:r>
+      <w:r>
+        <w:rPr>
+          <w:b/>
+          <w:bCs/>
+        </w:rPr>
+        <w:t>mortgage.app</w:t>
+      </w:r>
+      <w:r>
+        <w:rPr>
+          <w:b w:val="false"/>
+          <w:bCs w:val="false"/>
+        </w:rPr>
+        <w:br/>
+        <w:tab/>
+        <w:tab/>
+        <w:tab/>
+        <w:tab/>
+        <w:tab/>
+        <w:tab/>
+        <w:t>goedegep.finan.mortgage.logix</w:t>
+        <w:br/>
+        <w:tab/>
+        <w:t>goedegep.finan.mortgage.guifx</w:t>
+        <w:tab/>
+        <w:tab/>
+        <w:t>goedegep.finan</w:t>
+      </w:r>
+      <w:r>
+        <w:rPr>
+          <w:b/>
+          <w:bCs/>
+        </w:rPr>
+        <w:t>.</w:t>
+      </w:r>
+      <w:r>
+        <w:rPr>
+          <w:b w:val="false"/>
+          <w:bCs w:val="false"/>
+        </w:rPr>
+        <w:t>mortgage.gui</w:t>
+        <w:br/>
+        <w:tab/>
+        <w:t>goedegep.finan.pensioen.nn</w:t>
+        <w:tab/>
+        <w:tab/>
+        <w:t>??</w:t>
         <w:br/>
       </w:r>
       <w:r>
@@ -4848,56 +5122,18 @@
           <w:i/>
           <w:iCs/>
         </w:rPr>
-        <w:t>goedegep.events.app</w:t>
-        <w:tab/>
-        <w:tab/>
-        <w:tab/>
-        <w:tab/>
-        <w:t>goedegep.events</w:t>
+        <w:t>goedegep.finan.apptest</w:t>
+        <w:tab/>
+        <w:tab/>
+        <w:tab/>
+        <w:t>goedegep.finantest</w:t>
       </w:r>
       <w:r>
         <w:rPr>
           <w:b w:val="false"/>
           <w:bCs w:val="false"/>
         </w:rPr>
-        <w:br/>
-        <w:tab/>
-        <w:t>goedegep.events.app</w:t>
-        <w:tab/>
-        <w:tab/>
-        <w:tab/>
-        <w:tab/>
-        <w:t>goedegep.events.app</w:t>
-        <w:br/>
-        <w:tab/>
-        <w:t>…</w:t>
-        <w:tab/>
-        <w:tab/>
-        <w:tab/>
-        <w:tab/>
-        <w:tab/>
-        <w:tab/>
-        <w:t>goedegep.events.logic</w:t>
-        <w:br/>
-        <w:tab/>
-        <w:t>goedegep.events.app.guifx</w:t>
-        <w:tab/>
-        <w:tab/>
-        <w:tab/>
-        <w:t>goedegep.</w:t>
-      </w:r>
-      <w:r>
-        <w:rPr>
-          <w:b/>
-          <w:bCs/>
-        </w:rPr>
-        <w:t>events.gui</w:t>
-      </w:r>
-      <w:r>
-        <w:rPr>
-          <w:b w:val="false"/>
-          <w:bCs w:val="false"/>
-        </w:rPr>
+        <w:t>, maar kan misschien gewoon weg</w:t>
         <w:br/>
       </w:r>
       <w:r>
@@ -4907,7 +5143,7 @@
           <w:i/>
           <w:iCs/>
         </w:rPr>
-        <w:t>goedegep.events.exe</w:t>
+        <w:t>goedegep.finan.exe</w:t>
         <w:tab/>
         <w:tab/>
         <w:tab/>
@@ -4919,12 +5155,6 @@
           <w:b w:val="false"/>
           <w:bCs w:val="false"/>
         </w:rPr>
-        <w:br/>
-        <w:t>goedegep.events.model</w:t>
-        <w:tab/>
-        <w:tab/>
-        <w:tab/>
-        <w:t>goedegep.events.model</w:t>
         <w:br/>
       </w:r>
       <w:r>
@@ -4934,189 +5164,15 @@
           <w:i/>
           <w:iCs/>
         </w:rPr>
-        <w:t>goedegep.finan.app</w:t>
-        <w:tab/>
-        <w:tab/>
-        <w:tab/>
-        <w:tab/>
-        <w:t>goedegep.finan</w:t>
+        <w:t>goedegep.finan.investmentinsurance.model</w:t>
+        <w:tab/>
+        <w:t>goedegep.finan.investmentinsurance.model</w:t>
       </w:r>
       <w:r>
         <w:rPr>
           <w:b w:val="false"/>
           <w:bCs w:val="false"/>
         </w:rPr>
-        <w:br/>
-        <w:tab/>
-        <w:t>goedegep.finan.app</w:t>
-        <w:tab/>
-        <w:tab/>
-        <w:tab/>
-        <w:tab/>
-        <w:t>goedegep.finan.app</w:t>
-        <w:br/>
-        <w:tab/>
-        <w:t>goedegep.finan.guifx</w:t>
-        <w:tab/>
-        <w:tab/>
-        <w:tab/>
-        <w:tab/>
-        <w:t>goedegep.finan.</w:t>
-      </w:r>
-      <w:r>
-        <w:rPr>
-          <w:b/>
-          <w:bCs/>
-        </w:rPr>
-        <w:t>gui</w:t>
-      </w:r>
-      <w:r>
-        <w:rPr>
-          <w:b w:val="false"/>
-          <w:bCs w:val="false"/>
-        </w:rPr>
-        <w:br/>
-        <w:tab/>
-        <w:t>goedegep.finan.investmentinsurances</w:t>
-        <w:tab/>
-        <w:tab/>
-        <w:t>goedegep.finan.investmentinsurances.</w:t>
-      </w:r>
-      <w:r>
-        <w:rPr>
-          <w:b/>
-          <w:bCs/>
-        </w:rPr>
-        <w:t>logic</w:t>
-      </w:r>
-      <w:r>
-        <w:rPr>
-          <w:b w:val="false"/>
-          <w:bCs w:val="false"/>
-        </w:rPr>
-        <w:tab/>
-        <w:t>goedegep.finan.investmentinsurances.guifx</w:t>
-        <w:tab/>
-        <w:t>goedegep.finan.investmentinsurances.gui</w:t>
-        <w:tab/>
-        <w:t>goedegep.finan.jobappointment</w:t>
-        <w:tab/>
-      </w:r>
-      <w:r>
-        <w:rPr>
-          <w:b/>
-          <w:bCs/>
-        </w:rPr>
-        <w:t>goedegep.finan. jobappointment.app</w:t>
-        <w:br/>
-        <w:tab/>
-        <w:tab/>
-        <w:tab/>
-        <w:tab/>
-        <w:tab/>
-        <w:tab/>
-        <w:t>goedegep.finan. jobappointment.logic</w:t>
-      </w:r>
-      <w:r>
-        <w:rPr>
-          <w:b w:val="false"/>
-          <w:bCs w:val="false"/>
-        </w:rPr>
-        <w:br/>
-      </w:r>
-      <w:r>
-        <w:rPr>
-          <w:b w:val="false"/>
-          <w:bCs w:val="false"/>
-        </w:rPr>
-        <w:tab/>
-        <w:t>goedegep.finan.jobappointment.guifx</w:t>
-        <w:tab/>
-        <w:t>goedegep.finan. jobappointment.</w:t>
-      </w:r>
-      <w:r>
-        <w:rPr>
-          <w:b/>
-          <w:bCs/>
-        </w:rPr>
-        <w:t>gui</w:t>
-      </w:r>
-      <w:r>
-        <w:rPr>
-          <w:b w:val="false"/>
-          <w:bCs w:val="false"/>
-        </w:rPr>
-        <w:br/>
-        <w:tab/>
-      </w:r>
-      <w:r>
-        <w:rPr>
-          <w:b w:val="false"/>
-          <w:bCs w:val="false"/>
-        </w:rPr>
-        <w:t>goedegep.finan.mortgage</w:t>
-        <w:tab/>
-        <w:tab/>
-        <w:t>goedegep.finan.</w:t>
-      </w:r>
-      <w:r>
-        <w:rPr>
-          <w:b/>
-          <w:bCs/>
-        </w:rPr>
-        <w:t>mortgage.app</w:t>
-      </w:r>
-      <w:r>
-        <w:rPr>
-          <w:b w:val="false"/>
-          <w:bCs w:val="false"/>
-        </w:rPr>
-        <w:br/>
-        <w:tab/>
-        <w:tab/>
-        <w:tab/>
-        <w:tab/>
-        <w:tab/>
-        <w:tab/>
-        <w:t>goedegep.finan.mortgage.logix</w:t>
-        <w:br/>
-      </w:r>
-      <w:r>
-        <w:rPr>
-          <w:b w:val="false"/>
-          <w:bCs w:val="false"/>
-        </w:rPr>
-        <w:tab/>
-      </w:r>
-      <w:r>
-        <w:rPr>
-          <w:b w:val="false"/>
-          <w:bCs w:val="false"/>
-        </w:rPr>
-        <w:t>goedegep.finan.mortgage.guifx</w:t>
-        <w:tab/>
-        <w:tab/>
-        <w:t>goedegep.finan</w:t>
-      </w:r>
-      <w:r>
-        <w:rPr>
-          <w:b/>
-          <w:bCs/>
-        </w:rPr>
-        <w:t>.</w:t>
-      </w:r>
-      <w:r>
-        <w:rPr>
-          <w:b w:val="false"/>
-          <w:bCs w:val="false"/>
-        </w:rPr>
-        <w:t>mortgage.gui</w:t>
-        <w:br/>
-        <w:tab/>
-        <w:t>goedegep.finan.pensioen.nn</w:t>
-        <w:tab/>
-        <w:tab/>
-        <w:t>??</w:t>
         <w:br/>
       </w:r>
       <w:r>
@@ -5126,18 +5182,61 @@
           <w:i/>
           <w:iCs/>
         </w:rPr>
-        <w:t>goedegep.finan.apptest</w:t>
-        <w:tab/>
-        <w:tab/>
-        <w:tab/>
-        <w:t>goedegep.finantest</w:t>
+        <w:t>goedegep.finan.jobappointment.model</w:t>
+        <w:tab/>
+        <w:tab/>
+        <w:t>goedegep.finan.jobappointment.model</w:t>
+        <w:br/>
+        <w:t>goedegep.finan.mortgage.model</w:t>
+        <w:tab/>
+        <w:tab/>
+        <w:t>goedegep.finan.mortgage.model</w:t>
+        <w:br/>
+        <w:t>goedegep.gpx.app</w:t>
+        <w:tab/>
+        <w:tab/>
+        <w:tab/>
+        <w:tab/>
+        <w:t>goedegep.gpxeditor</w:t>
       </w:r>
       <w:r>
         <w:rPr>
           <w:b w:val="false"/>
           <w:bCs w:val="false"/>
         </w:rPr>
-        <w:t>, maar kan misschien gewoon weg</w:t>
+        <w:br/>
+        <w:tab/>
+        <w:t>goedegep.gpx.app</w:t>
+        <w:tab/>
+        <w:tab/>
+        <w:tab/>
+        <w:tab/>
+        <w:t>goedegep.gpxeditor.app</w:t>
+        <w:br/>
+        <w:tab/>
+        <w:tab/>
+        <w:tab/>
+        <w:tab/>
+        <w:tab/>
+        <w:tab/>
+        <w:tab/>
+        <w:t>goedegep.gpxeditor.logic</w:t>
+        <w:br/>
+        <w:tab/>
+        <w:tab/>
+        <w:tab/>
+        <w:tab/>
+        <w:tab/>
+        <w:tab/>
+        <w:tab/>
+        <w:t>goedegep.gpxeditor.gui</w:t>
+        <w:br/>
+        <w:tab/>
+        <w:t>goedegep.gpx.app.guifx</w:t>
+        <w:tab/>
+        <w:tab/>
+        <w:tab/>
+        <w:t>goedegep.gpxeditor.gui</w:t>
         <w:br/>
       </w:r>
       <w:r>
@@ -5147,7 +5246,7 @@
           <w:i/>
           <w:iCs/>
         </w:rPr>
-        <w:t>goedegep.finan.exe</w:t>
+        <w:t>goedegep.gpx.exe</w:t>
         <w:tab/>
         <w:tab/>
         <w:tab/>
@@ -5168,9 +5267,67 @@
           <w:i/>
           <w:iCs/>
         </w:rPr>
-        <w:t>goedegep.finan.investmentinsurance.model</w:t>
-        <w:tab/>
-        <w:t>goedegep.finan.investmentinsurance.model</w:t>
+        <w:t>goedegep.invandprop.app</w:t>
+        <w:tab/>
+        <w:tab/>
+        <w:tab/>
+        <w:t>goedegep.</w:t>
+      </w:r>
+      <w:r>
+        <w:rPr>
+          <w:b/>
+          <w:bCs/>
+          <w:i/>
+          <w:iCs/>
+        </w:rPr>
+        <w:t>invandprop</w:t>
+      </w:r>
+      <w:r>
+        <w:rPr>
+          <w:b w:val="false"/>
+          <w:bCs w:val="false"/>
+        </w:rPr>
+        <w:br/>
+        <w:tab/>
+        <w:t>goedegep.invandprop.app</w:t>
+        <w:tab/>
+        <w:tab/>
+        <w:tab/>
+        <w:t>goedegep.invandprop.app</w:t>
+        <w:br/>
+        <w:tab/>
+        <w:tab/>
+        <w:tab/>
+        <w:tab/>
+        <w:tab/>
+        <w:tab/>
+        <w:tab/>
+      </w:r>
+      <w:r>
+        <w:rPr>
+          <w:b/>
+          <w:bCs/>
+        </w:rPr>
+        <w:t>goedegep.invandprop.logic</w:t>
+      </w:r>
+      <w:r>
+        <w:rPr>
+          <w:b w:val="false"/>
+          <w:bCs w:val="false"/>
+        </w:rPr>
+        <w:br/>
+        <w:tab/>
+        <w:t>goedegep.invandprop.app.guifx</w:t>
+        <w:tab/>
+        <w:tab/>
+        <w:t>goedegep.invandprop.</w:t>
+      </w:r>
+      <w:r>
+        <w:rPr>
+          <w:b/>
+          <w:bCs/>
+        </w:rPr>
+        <w:t>gui</w:t>
       </w:r>
       <w:r>
         <w:rPr>
@@ -5186,7 +5343,19 @@
           <w:i/>
           <w:iCs/>
         </w:rPr>
-        <w:t>goedegep.finan.</w:t>
+        <w:t>goedegep.invandprop.exe</w:t>
+        <w:tab/>
+        <w:tab/>
+        <w:tab/>
+        <w:tab/>
+        <w:t>Delete</w:t>
+      </w:r>
+      <w:r>
+        <w:rPr>
+          <w:b w:val="false"/>
+          <w:bCs w:val="false"/>
+        </w:rPr>
+        <w:br/>
       </w:r>
       <w:r>
         <w:rPr>
@@ -5195,7 +5364,32 @@
           <w:i/>
           <w:iCs/>
         </w:rPr>
-        <w:t>jobappointment</w:t>
+        <w:t>goedegep.invandprop.model</w:t>
+        <w:tab/>
+        <w:tab/>
+        <w:tab/>
+        <w:t>goedegep.invandprop.model</w:t>
+        <w:br/>
+        <w:t>goedegep.markdown.app</w:t>
+        <w:tab/>
+        <w:tab/>
+        <w:tab/>
+        <w:t>goedegep.markdowneditor (is nu nog alleen viewer)</w:t>
+        <w:br/>
+      </w:r>
+      <w:r>
+        <w:rPr>
+          <w:b w:val="false"/>
+          <w:bCs w:val="false"/>
+          <w:i w:val="false"/>
+          <w:iCs w:val="false"/>
+        </w:rPr>
+        <w:tab/>
+        <w:t>goedegep.markdown.app</w:t>
+        <w:tab/>
+        <w:tab/>
+        <w:tab/>
+        <w:t>goedegep.</w:t>
       </w:r>
       <w:r>
         <w:rPr>
@@ -5204,10 +5398,33 @@
           <w:i/>
           <w:iCs/>
         </w:rPr>
-        <w:t>.model</w:t>
-        <w:tab/>
-        <w:tab/>
-        <w:t>goedegep.finan.</w:t>
+        <w:t>markdowneditor</w:t>
+      </w:r>
+      <w:r>
+        <w:rPr>
+          <w:b w:val="false"/>
+          <w:bCs w:val="false"/>
+          <w:i w:val="false"/>
+          <w:iCs w:val="false"/>
+        </w:rPr>
+        <w:t>.app</w:t>
+        <w:br/>
+        <w:tab/>
+        <w:tab/>
+        <w:tab/>
+        <w:tab/>
+        <w:tab/>
+        <w:tab/>
+        <w:tab/>
+        <w:t>goedegep.markdowneditor.logic</w:t>
+        <w:br/>
+        <w:tab/>
+        <w:t>goedegep.markdown.app.guifx</w:t>
+        <w:tab/>
+        <w:tab/>
+        <w:tab/>
+        <w:t>goedegep.markdowneditor.gui</w:t>
+        <w:br/>
       </w:r>
       <w:r>
         <w:rPr>
@@ -5215,8 +5432,13 @@
           <w:bCs w:val="false"/>
           <w:i/>
           <w:iCs/>
-        </w:rPr>
-        <w:t>jobappointment</w:t>
+          <w:strike/>
+        </w:rPr>
+        <w:t>goedegep.markdown.exe</w:t>
+        <w:tab/>
+        <w:tab/>
+        <w:tab/>
+        <w:t>Delete</w:t>
       </w:r>
       <w:r>
         <w:rPr>
@@ -5225,801 +5447,215 @@
           <w:i/>
           <w:iCs/>
         </w:rPr>
-        <w:t>.model</w:t>
-        <w:br/>
-        <w:t>goedegep.finan.mortgage.model</w:t>
-        <w:tab/>
-        <w:tab/>
-        <w:t>goedegep.finan.mortgage.model</w:t>
-        <w:br/>
-      </w:r>
-      <w:r>
-        <w:rPr>
-          <w:b w:val="false"/>
-          <w:bCs w:val="false"/>
+        <w:br/>
+        <w:t>goedegep.media.app</w:t>
+        <w:tab/>
+        <w:tab/>
+        <w:tab/>
+        <w:tab/>
+        <w:t>goedegep.media</w:t>
+      </w:r>
+      <w:r>
+        <w:rPr/>
+        <w:br/>
+        <w:tab/>
+        <w:t>goedegep.media.app</w:t>
+        <w:tab/>
+        <w:tab/>
+        <w:tab/>
+        <w:tab/>
+        <w:t>goedegep.media.app</w:t>
+        <w:br/>
+        <w:tab/>
+        <w:t>goedegep.media.app.guifx</w:t>
+        <w:tab/>
+        <w:tab/>
+        <w:tab/>
+        <w:t>goedegep.media.gui</w:t>
+        <w:br/>
+        <w:tab/>
+        <w:t>goedegep.media.app.logix</w:t>
+        <w:tab/>
+        <w:tab/>
+        <w:tab/>
+        <w:t>goedegep.media.logic</w:t>
+        <w:br/>
+        <w:t>TODO refactor all media projects</w:t>
+        <w:br/>
+      </w:r>
+      <w:r>
+        <w:rPr>
           <w:i/>
           <w:iCs/>
         </w:rPr>
-        <w:t>goedegep.gpx.app</w:t>
-        <w:tab/>
-        <w:tab/>
-        <w:tab/>
-        <w:tab/>
-        <w:t>goedegep.gpxeditor</w:t>
-      </w:r>
-      <w:r>
-        <w:rPr>
-          <w:b w:val="false"/>
-          <w:bCs w:val="false"/>
-        </w:rPr>
-        <w:br/>
-        <w:tab/>
-        <w:t>goedegep.gpx.app</w:t>
-        <w:tab/>
-        <w:tab/>
-        <w:tab/>
-        <w:tab/>
-        <w:t>goedegep.gpxeditor.app</w:t>
-      </w:r>
-      <w:r>
-        <w:rPr>
-          <w:b w:val="false"/>
-          <w:bCs w:val="false"/>
-        </w:rPr>
-        <w:br/>
-        <w:tab/>
-        <w:tab/>
-        <w:tab/>
-        <w:tab/>
-        <w:tab/>
-        <w:tab/>
-        <w:tab/>
-      </w:r>
-      <w:r>
-        <w:rPr>
-          <w:b w:val="false"/>
-          <w:bCs w:val="false"/>
-        </w:rPr>
-        <w:t>goedegep.gpxeditor.logic</w:t>
-        <w:br/>
-        <w:tab/>
-        <w:tab/>
-        <w:tab/>
-        <w:tab/>
-        <w:tab/>
-        <w:tab/>
-        <w:tab/>
-        <w:t>goedegep.gpxeditor.gui</w:t>
-      </w:r>
-      <w:r>
-        <w:rPr>
-          <w:b w:val="false"/>
-          <w:bCs w:val="false"/>
-        </w:rPr>
-        <w:br/>
-        <w:tab/>
-      </w:r>
-      <w:r>
-        <w:rPr>
-          <w:b w:val="false"/>
-          <w:bCs w:val="false"/>
-        </w:rPr>
-        <w:t>goedegep.gpx.app.guifx</w:t>
-        <w:tab/>
-        <w:tab/>
-        <w:tab/>
-        <w:t>goedegep.gpxeditor.gui</w:t>
-        <w:br/>
-      </w:r>
-      <w:r>
-        <w:rPr>
-          <w:b w:val="false"/>
-          <w:bCs w:val="false"/>
+        <w:t>goedegep.myworld.common</w:t>
+        <w:tab/>
+        <w:tab/>
+        <w:tab/>
+        <w:t>goedegep.myworld.common</w:t>
+      </w:r>
+      <w:r>
+        <w:rPr/>
+        <w:br/>
+        <w:tab/>
+        <w:t xml:space="preserve"> goedegep.myworld.common</w:t>
+        <w:tab/>
+        <w:tab/>
+        <w:tab/>
+        <w:t xml:space="preserve"> goedegep.myworld.common</w:t>
+        <w:br/>
+      </w:r>
+      <w:r>
+        <w:rPr>
           <w:i/>
           <w:iCs/>
         </w:rPr>
-        <w:t>goedegep.gpx.exe</w:t>
-        <w:tab/>
-        <w:tab/>
-        <w:tab/>
-        <w:tab/>
-        <w:t>Delete</w:t>
-      </w:r>
-      <w:r>
-        <w:rPr>
-          <w:b w:val="false"/>
-          <w:bCs w:val="false"/>
-        </w:rPr>
-        <w:br/>
-      </w:r>
-      <w:r>
-        <w:rPr>
-          <w:b w:val="false"/>
-          <w:bCs w:val="false"/>
+        <w:t>goedegep.pctools</w:t>
+        <w:tab/>
+        <w:tab/>
+        <w:tab/>
+        <w:tab/>
+        <w:t>goedegep.pctools</w:t>
+      </w:r>
+      <w:r>
+        <w:rPr/>
+        <w:br/>
+        <w:tab/>
+        <w:t>goedegep.pctools.app</w:t>
+        <w:tab/>
+        <w:tab/>
+        <w:tab/>
+        <w:tab/>
+        <w:t>goedegep.pctools.app</w:t>
+        <w:br/>
+        <w:tab/>
+        <w:t>goedegep.pctools.app.guifx</w:t>
+        <w:tab/>
+        <w:tab/>
+        <w:tab/>
+        <w:t>goedegep.pctools.</w:t>
+      </w:r>
+      <w:r>
+        <w:rPr>
+          <w:b/>
+          <w:bCs/>
+        </w:rPr>
+        <w:t>gui</w:t>
+      </w:r>
+      <w:r>
+        <w:rPr/>
+        <w:br/>
+        <w:tab/>
+        <w:t>goedegep.pctools.app.logic</w:t>
+        <w:tab/>
+        <w:tab/>
+        <w:tab/>
+        <w:t>goedegep.pctools.logic</w:t>
+        <w:br/>
+        <w:tab/>
+        <w:t>goedegep.pctools.filefinder.guifx</w:t>
+        <w:tab/>
+        <w:tab/>
+        <w:t>goedegep.pctools.filefinder.gui</w:t>
+        <w:br/>
+        <w:tab/>
+        <w:t>goedegep.pctools.filefinder.logic</w:t>
+        <w:tab/>
+        <w:tab/>
+        <w:t>goedegep.pctools.filefinder.logic</w:t>
+        <w:br/>
+        <w:tab/>
+        <w:t>goedegep.pctools.filescontrolled.guifx</w:t>
+        <w:tab/>
+        <w:tab/>
+        <w:t>goedegep.pctools. filescontrolled.gui</w:t>
+        <w:br/>
+        <w:tab/>
+        <w:t>goedegep.pctools.filescontrolled.types</w:t>
+        <w:tab/>
+        <w:tab/>
+        <w:t>Can this go to logic?</w:t>
+        <w:br/>
+      </w:r>
+      <w:r>
+        <w:rPr>
           <w:i/>
           <w:iCs/>
         </w:rPr>
-        <w:t>goedegep.invandprop.app</w:t>
-        <w:tab/>
-        <w:tab/>
-        <w:tab/>
-        <w:t>goedegep.</w:t>
-      </w:r>
-      <w:r>
-        <w:rPr>
-          <w:b/>
-          <w:bCs/>
+        <w:t>goedegep.pctools.exe</w:t>
+        <w:tab/>
+        <w:tab/>
+        <w:tab/>
+        <w:tab/>
+        <w:t>Delete</w:t>
+      </w:r>
+      <w:r>
+        <w:rPr/>
+        <w:br/>
+      </w:r>
+      <w:r>
+        <w:rPr>
           <w:i/>
           <w:iCs/>
         </w:rPr>
-        <w:t>invandprop</w:t>
-      </w:r>
-      <w:r>
-        <w:rPr>
-          <w:b w:val="false"/>
-          <w:bCs w:val="false"/>
-        </w:rPr>
-        <w:br/>
-        <w:tab/>
-        <w:t>goedegep.invandprop.app</w:t>
-        <w:tab/>
-        <w:tab/>
-        <w:tab/>
-        <w:t>goedegep.invandprop.app</w:t>
-        <w:br/>
-        <w:tab/>
-        <w:tab/>
-        <w:tab/>
-        <w:tab/>
-        <w:tab/>
-        <w:tab/>
-        <w:tab/>
-      </w:r>
-      <w:r>
-        <w:rPr>
-          <w:b/>
-          <w:bCs/>
-        </w:rPr>
-        <w:t>goedegep.invandprop.logic</w:t>
-      </w:r>
-      <w:r>
-        <w:rPr>
-          <w:b w:val="false"/>
-          <w:bCs w:val="false"/>
-        </w:rPr>
-        <w:br/>
-        <w:tab/>
-        <w:t>goedegep.invandprop.app.guifx</w:t>
-        <w:tab/>
-        <w:tab/>
-        <w:t>goedegep.invandprop.</w:t>
-      </w:r>
-      <w:r>
-        <w:rPr>
-          <w:b/>
-          <w:bCs/>
-        </w:rPr>
-        <w:t>gui</w:t>
-      </w:r>
-      <w:r>
-        <w:rPr>
-          <w:b w:val="false"/>
-          <w:bCs w:val="false"/>
-        </w:rPr>
-        <w:br/>
-      </w:r>
-      <w:r>
-        <w:rPr>
-          <w:b w:val="false"/>
-          <w:bCs w:val="false"/>
+        <w:t>goedegep.pctools.model</w:t>
+        <w:tab/>
+        <w:tab/>
+        <w:tab/>
+        <w:tab/>
+        <w:t>goedegep.pctools.model</w:t>
+      </w:r>
+      <w:r>
+        <w:rPr/>
+        <w:br/>
+      </w:r>
+      <w:r>
+        <w:rPr>
           <w:i/>
           <w:iCs/>
         </w:rPr>
-        <w:t>goedegep.invandprop.exe</w:t>
-        <w:tab/>
-        <w:tab/>
-        <w:tab/>
-        <w:tab/>
-        <w:t>Delete</w:t>
-      </w:r>
-      <w:r>
-        <w:rPr>
-          <w:b w:val="false"/>
-          <w:bCs w:val="false"/>
-        </w:rPr>
-        <w:br/>
-      </w:r>
-      <w:r>
-        <w:rPr>
-          <w:b w:val="false"/>
-          <w:bCs w:val="false"/>
+        <w:t>goedegep.pctoolstest</w:t>
+        <w:tab/>
+        <w:tab/>
+        <w:tab/>
+        <w:tab/>
+        <w:t>goedegep.pctoolstest</w:t>
+      </w:r>
+      <w:r>
+        <w:rPr/>
+        <w:br/>
+      </w:r>
+      <w:r>
+        <w:rPr>
           <w:i/>
           <w:iCs/>
         </w:rPr>
-        <w:t>goedegep.invandprop.model</w:t>
-        <w:tab/>
-        <w:tab/>
-        <w:tab/>
-        <w:t>goedegep.invandprop.model</w:t>
-        <w:br/>
-      </w:r>
-      <w:r>
-        <w:rPr>
-          <w:b w:val="false"/>
-          <w:bCs w:val="false"/>
-          <w:i/>
-          <w:iCs/>
-        </w:rPr>
-        <w:t>goedegep.markdown.app</w:t>
-        <w:tab/>
-        <w:tab/>
-        <w:tab/>
-        <w:t>goedegep.markdowneditor (is nu nog alleen viewer)</w:t>
-        <w:br/>
-      </w:r>
-      <w:r>
-        <w:rPr>
-          <w:b w:val="false"/>
-          <w:bCs w:val="false"/>
-          <w:i w:val="false"/>
-          <w:iCs w:val="false"/>
-        </w:rPr>
-        <w:tab/>
-        <w:t>goedegep.markdown.app</w:t>
-        <w:tab/>
-        <w:tab/>
-        <w:tab/>
-        <w:t>goedegep.</w:t>
-      </w:r>
-      <w:r>
-        <w:rPr>
-          <w:b w:val="false"/>
-          <w:bCs w:val="false"/>
-          <w:i/>
-          <w:iCs/>
-        </w:rPr>
-        <w:t>markdowneditor</w:t>
-      </w:r>
-      <w:r>
-        <w:rPr>
-          <w:b w:val="false"/>
-          <w:bCs w:val="false"/>
-          <w:i w:val="false"/>
-          <w:iCs w:val="false"/>
-        </w:rPr>
-        <w:t>.app</w:t>
-        <w:br/>
-        <w:tab/>
-        <w:tab/>
-        <w:tab/>
-        <w:tab/>
-        <w:tab/>
-        <w:tab/>
-        <w:tab/>
-        <w:t>goedegep.markdowneditor.logic</w:t>
-        <w:br/>
-        <w:tab/>
-        <w:t>goedegep.markdown.app.guifx</w:t>
-        <w:tab/>
-        <w:tab/>
-        <w:tab/>
-        <w:t>goedegep.markdowneditor.gui</w:t>
-        <w:br/>
-      </w:r>
-      <w:r>
-        <w:rPr>
-          <w:b w:val="false"/>
-          <w:bCs w:val="false"/>
-          <w:i/>
-          <w:iCs/>
-        </w:rPr>
-        <w:t>goedegep.markdown.exe</w:t>
+        <w:t>goedegep.poi.app</w:t>
+        <w:tab/>
+        <w:tab/>
+        <w:tab/>
+        <w:tab/>
+        <w:t>goedegep.poi</w:t>
+        <w:br/>
+        <w:t>goedegep.rolodex.app</w:t>
+        <w:tab/>
+        <w:tab/>
+        <w:tab/>
+        <w:tab/>
+        <w:t>goedegep.rolodex</w:t>
+        <w:br/>
+        <w:t>goedegep.rolodex.exe</w:t>
+        <w:tab/>
         <w:tab/>
         <w:tab/>
         <w:tab/>
         <w:t>Delete</w:t>
         <w:br/>
-        <w:t>goedegep.media.app</w:t>
-        <w:tab/>
-        <w:tab/>
-        <w:tab/>
-        <w:tab/>
-        <w:t>goedegep.media</w:t>
-      </w:r>
-      <w:r>
-        <w:rPr/>
-        <w:br/>
-        <w:tab/>
-      </w:r>
-      <w:r>
-        <w:rPr/>
-        <w:t>goedegep.media.app</w:t>
-        <w:tab/>
-        <w:tab/>
-        <w:tab/>
-        <w:tab/>
-        <w:t>goedegep.media.app</w:t>
-        <w:br/>
-      </w:r>
-      <w:r>
-        <w:rPr/>
-        <w:tab/>
-      </w:r>
-      <w:r>
-        <w:rPr/>
-        <w:t>goedegep.media.app.guifx</w:t>
-        <w:tab/>
-        <w:tab/>
-        <w:tab/>
-        <w:t>goedegep.media.gui</w:t>
-        <w:br/>
-      </w:r>
-      <w:r>
-        <w:rPr/>
-        <w:tab/>
-      </w:r>
-      <w:r>
-        <w:rPr/>
-        <w:t>goedegep.media.app.logix</w:t>
-        <w:tab/>
-        <w:tab/>
-        <w:tab/>
-        <w:t>goedegep.media.logic</w:t>
-        <w:br/>
-        <w:t>TODO refactor all media projects</w:t>
-        <w:br/>
-      </w:r>
-      <w:r>
-        <w:rPr>
-          <w:i/>
-          <w:iCs/>
-        </w:rPr>
-        <w:t>goedegep.myworld.common</w:t>
-        <w:tab/>
-        <w:tab/>
-        <w:tab/>
-        <w:t>goedegep.myworld.common</w:t>
-      </w:r>
-      <w:r>
-        <w:rPr/>
-        <w:br/>
-        <w:tab/>
-        <w:t xml:space="preserve"> goedegep.myworld.common</w:t>
-        <w:tab/>
-        <w:tab/>
-        <w:tab/>
-        <w:t xml:space="preserve"> goedegep.myworld.common</w:t>
-        <w:br/>
-      </w:r>
-      <w:r>
-        <w:rPr>
-          <w:i/>
-          <w:iCs/>
-        </w:rPr>
-        <w:t>goedegep.pctools</w:t>
-        <w:tab/>
-        <w:tab/>
-        <w:tab/>
-        <w:tab/>
-        <w:t>goedegep.pctools</w:t>
-      </w:r>
-      <w:r>
-        <w:rPr/>
-        <w:br/>
-        <w:tab/>
-        <w:t>goedegep.pctools.app</w:t>
-        <w:tab/>
-        <w:tab/>
-        <w:tab/>
-        <w:tab/>
-        <w:t>goedegep.pctools.app</w:t>
-        <w:br/>
-        <w:tab/>
-        <w:t>goedegep.pctools.app.</w:t>
-      </w:r>
-      <w:r>
-        <w:rPr/>
-        <w:t>guifx</w:t>
-      </w:r>
-      <w:r>
-        <w:rPr/>
-        <w:tab/>
-        <w:tab/>
-        <w:tab/>
-        <w:t>goedegep.pctools.</w:t>
-      </w:r>
-      <w:r>
-        <w:rPr>
-          <w:b/>
-          <w:bCs/>
-        </w:rPr>
-        <w:t>gui</w:t>
-      </w:r>
-      <w:r>
-        <w:rPr/>
-        <w:br/>
-        <w:tab/>
-        <w:t>goedegep.pctools.app.</w:t>
-      </w:r>
-      <w:r>
-        <w:rPr/>
-        <w:t>logic</w:t>
-      </w:r>
-      <w:r>
-        <w:rPr/>
-        <w:tab/>
-        <w:tab/>
-        <w:tab/>
-        <w:t>goedegep.pctools.</w:t>
-      </w:r>
-      <w:r>
-        <w:rPr/>
-        <w:t>logic</w:t>
-      </w:r>
-      <w:r>
-        <w:rPr/>
-        <w:br/>
-        <w:tab/>
-        <w:t>goedegep.pctools.</w:t>
-      </w:r>
-      <w:r>
-        <w:rPr/>
-        <w:t>filefinder.guifx</w:t>
-      </w:r>
-      <w:r>
-        <w:rPr/>
-        <w:tab/>
-        <w:tab/>
-        <w:t>goedegep.pctools.</w:t>
-      </w:r>
-      <w:r>
-        <w:rPr/>
-        <w:t>filefinder.gui</w:t>
-      </w:r>
-      <w:r>
-        <w:rPr/>
-        <w:br/>
-        <w:tab/>
-        <w:t>goedegep.pctools.</w:t>
-      </w:r>
-      <w:r>
-        <w:rPr/>
-        <w:t>filefinder</w:t>
-      </w:r>
-      <w:r>
-        <w:rPr/>
-        <w:t>.</w:t>
-      </w:r>
-      <w:r>
-        <w:rPr/>
-        <w:t>logic</w:t>
-      </w:r>
-      <w:r>
-        <w:rPr/>
-        <w:tab/>
-        <w:tab/>
-        <w:t>goedegep.pctools.</w:t>
-      </w:r>
-      <w:r>
-        <w:rPr/>
-        <w:t>filefinder</w:t>
-      </w:r>
-      <w:r>
-        <w:rPr/>
-        <w:t>.</w:t>
-      </w:r>
-      <w:r>
-        <w:rPr/>
-        <w:t>logic</w:t>
-      </w:r>
-      <w:r>
-        <w:rPr/>
-        <w:br/>
-        <w:tab/>
-        <w:t>goedegep.pctools.</w:t>
-      </w:r>
-      <w:r>
-        <w:rPr/>
-        <w:t>filescontrolled</w:t>
-      </w:r>
-      <w:r>
-        <w:rPr/>
-        <w:t>.</w:t>
-      </w:r>
-      <w:r>
-        <w:rPr/>
-        <w:t>guifx</w:t>
-      </w:r>
-      <w:r>
-        <w:rPr/>
-        <w:tab/>
-        <w:tab/>
-        <w:t xml:space="preserve">goedegep.pctools. </w:t>
-      </w:r>
-      <w:r>
-        <w:rPr/>
-        <w:t>filescontrolled</w:t>
-      </w:r>
-      <w:r>
-        <w:rPr/>
-        <w:t>.</w:t>
-      </w:r>
-      <w:r>
-        <w:rPr/>
-        <w:t>gui</w:t>
-      </w:r>
-      <w:r>
-        <w:rPr/>
-        <w:br/>
-        <w:tab/>
-        <w:t>goedegep.pctools.</w:t>
-      </w:r>
-      <w:r>
-        <w:rPr/>
-        <w:t>filescontrolled</w:t>
-      </w:r>
-      <w:r>
-        <w:rPr/>
-        <w:t>.</w:t>
-      </w:r>
-      <w:r>
-        <w:rPr/>
-        <w:t>types</w:t>
-      </w:r>
-      <w:r>
-        <w:rPr/>
-        <w:tab/>
-        <w:tab/>
-      </w:r>
-      <w:r>
-        <w:rPr/>
-        <w:t>Can this go to logic?</w:t>
-      </w:r>
-      <w:r>
-        <w:rPr/>
-        <w:br/>
-      </w:r>
-      <w:r>
-        <w:rPr>
-          <w:i/>
-          <w:iCs/>
-        </w:rPr>
-        <w:t>goedegep.pctools.</w:t>
-      </w:r>
-      <w:r>
-        <w:rPr>
-          <w:i/>
-          <w:iCs/>
-        </w:rPr>
-        <w:t>exe</w:t>
-      </w:r>
-      <w:r>
-        <w:rPr>
-          <w:i/>
-          <w:iCs/>
-        </w:rPr>
-        <w:tab/>
-        <w:tab/>
-        <w:tab/>
-        <w:tab/>
-      </w:r>
-      <w:r>
-        <w:rPr>
-          <w:i/>
-          <w:iCs/>
-        </w:rPr>
-        <w:t>Delete</w:t>
-      </w:r>
-      <w:r>
-        <w:rPr/>
-        <w:br/>
-      </w:r>
-      <w:r>
-        <w:rPr>
-          <w:i/>
-          <w:iCs/>
-        </w:rPr>
-        <w:t>goedegep.pctools.</w:t>
-      </w:r>
-      <w:r>
-        <w:rPr>
-          <w:i/>
-          <w:iCs/>
-        </w:rPr>
-        <w:t>model</w:t>
-      </w:r>
-      <w:r>
-        <w:rPr>
-          <w:i/>
-          <w:iCs/>
-        </w:rPr>
-        <w:tab/>
-        <w:tab/>
-        <w:tab/>
-        <w:tab/>
-        <w:t>goedegep.pctools.</w:t>
-      </w:r>
-      <w:r>
-        <w:rPr>
-          <w:i/>
-          <w:iCs/>
-        </w:rPr>
-        <w:t>model</w:t>
-      </w:r>
-      <w:r>
-        <w:rPr/>
-        <w:br/>
-      </w:r>
-      <w:r>
-        <w:rPr>
-          <w:i/>
-          <w:iCs/>
-        </w:rPr>
-        <w:t>goedegep.pctools</w:t>
-      </w:r>
-      <w:r>
-        <w:rPr>
-          <w:i/>
-          <w:iCs/>
-        </w:rPr>
-        <w:t>test</w:t>
-      </w:r>
-      <w:r>
-        <w:rPr>
-          <w:i/>
-          <w:iCs/>
-        </w:rPr>
-        <w:tab/>
-        <w:tab/>
-        <w:tab/>
-        <w:tab/>
-        <w:t>goedegep.pctools</w:t>
-      </w:r>
-      <w:r>
-        <w:rPr>
-          <w:i/>
-          <w:iCs/>
-        </w:rPr>
-        <w:t>test</w:t>
-      </w:r>
-      <w:r>
-        <w:rPr/>
-        <w:br/>
-      </w:r>
-      <w:r>
-        <w:rPr>
-          <w:i/>
-          <w:iCs/>
-        </w:rPr>
-        <w:t>goedegep.</w:t>
-      </w:r>
-      <w:r>
-        <w:rPr>
-          <w:i/>
-          <w:iCs/>
-        </w:rPr>
-        <w:t>poi.app</w:t>
-      </w:r>
-      <w:r>
-        <w:rPr>
-          <w:i/>
-          <w:iCs/>
-        </w:rPr>
-        <w:tab/>
-        <w:tab/>
-        <w:tab/>
-        <w:tab/>
-        <w:t>goedegep.</w:t>
-      </w:r>
-      <w:r>
-        <w:rPr>
-          <w:i/>
-          <w:iCs/>
-        </w:rPr>
-        <w:t>poi</w:t>
-        <w:br/>
-      </w:r>
-      <w:r>
-        <w:rPr>
-          <w:i/>
-          <w:iCs/>
-        </w:rPr>
-        <w:t>goedegep.</w:t>
-      </w:r>
-      <w:r>
-        <w:rPr>
-          <w:i/>
-          <w:iCs/>
-        </w:rPr>
-        <w:t>rolodex.app</w:t>
-      </w:r>
-      <w:r>
-        <w:rPr>
-          <w:i/>
-          <w:iCs/>
-        </w:rPr>
-        <w:tab/>
-        <w:tab/>
-        <w:tab/>
-        <w:tab/>
-        <w:t>goedegep.</w:t>
-      </w:r>
-      <w:r>
-        <w:rPr>
-          <w:i/>
-          <w:iCs/>
-        </w:rPr>
-        <w:t>rolodex</w:t>
-      </w:r>
-      <w:r>
-        <w:rPr>
-          <w:i/>
-          <w:iCs/>
-        </w:rPr>
-        <w:br/>
-        <w:t>goedegep.</w:t>
-      </w:r>
-      <w:r>
-        <w:rPr>
-          <w:i/>
-          <w:iCs/>
-        </w:rPr>
-        <w:t>rolodex.exe</w:t>
-      </w:r>
-      <w:r>
-        <w:rPr>
-          <w:i/>
-          <w:iCs/>
-        </w:rPr>
-        <w:tab/>
-        <w:tab/>
-        <w:tab/>
-        <w:tab/>
-      </w:r>
-      <w:r>
-        <w:rPr>
-          <w:i/>
-          <w:iCs/>
-        </w:rPr>
-        <w:t>Delete</w:t>
-      </w:r>
-      <w:r>
-        <w:rPr>
-          <w:i/>
-          <w:iCs/>
-        </w:rPr>
-        <w:br/>
-        <w:t>goedegep.</w:t>
-      </w:r>
-      <w:r>
-        <w:rPr>
-          <w:i/>
-          <w:iCs/>
-        </w:rPr>
-        <w:t>rolodex.model</w:t>
-      </w:r>
-      <w:r>
-        <w:rPr>
-          <w:i/>
-          <w:iCs/>
-        </w:rPr>
-        <w:tab/>
-        <w:tab/>
-        <w:tab/>
-        <w:t>goedegep.</w:t>
-      </w:r>
-      <w:r>
-        <w:rPr>
-          <w:i/>
-          <w:iCs/>
-        </w:rPr>
-        <w:t>rolodex.model</w:t>
-      </w:r>
-      <w:r>
-        <w:rPr>
-          <w:i/>
-          <w:iCs/>
-        </w:rPr>
+        <w:t>goedegep.rolodex.model</w:t>
+        <w:tab/>
+        <w:tab/>
+        <w:tab/>
+        <w:t>goedegep.rolodex.model</w:t>
         <w:br/>
       </w:r>
       <w:r>
@@ -7304,6 +6940,7 @@
     <w:rsid w:val="008461c9"/>
     <w:pPr>
       <w:widowControl/>
+      <w:suppressAutoHyphens w:val="true"/>
       <w:bidi w:val="0"/>
       <w:spacing w:lineRule="auto" w:line="276" w:before="0" w:after="200"/>
       <w:jc w:val="start"/>
@@ -7725,6 +7362,11 @@
       <w:u w:val="single"/>
     </w:rPr>
   </w:style>
+  <w:style w:type="character" w:styleId="Indexkoppelinguser">
+    <w:name w:val="Indexkoppeling (user)"/>
+    <w:qFormat/>
+    <w:rPr/>
+  </w:style>
   <w:style w:type="character" w:styleId="Indexkoppeling">
     <w:name w:val="Indexkoppeling"/>
     <w:qFormat/>
@@ -7788,6 +7430,21 @@
       <w:rFonts w:cs="Lucida Sans"/>
     </w:rPr>
   </w:style>
+  <w:style w:type="paragraph" w:styleId="Kopuser">
+    <w:name w:val="Kop (user)"/>
+    <w:basedOn w:val="Normal"/>
+    <w:next w:val="BodyText"/>
+    <w:qFormat/>
+    <w:pPr>
+      <w:keepNext w:val="true"/>
+      <w:spacing w:before="240" w:after="120"/>
+    </w:pPr>
+    <w:rPr>
+      <w:rFonts w:ascii="Liberation Sans" w:hAnsi="Liberation Sans" w:eastAsia="Microsoft YaHei" w:cs="Lucida Sans"/>
+      <w:sz w:val="28"/>
+      <w:szCs w:val="28"/>
+    </w:rPr>
+  </w:style>
   <w:style w:type="paragraph" w:styleId="ListParagraph">
     <w:name w:val="List Paragraph"/>
     <w:basedOn w:val="Normal"/>
@@ -7803,7 +7460,7 @@
   </w:style>
   <w:style w:type="paragraph" w:styleId="IndexHeading">
     <w:name w:val="index heading"/>
-    <w:basedOn w:val="Kop"/>
+    <w:basedOn w:val="Kopuser"/>
     <w:pPr/>
     <w:rPr/>
   </w:style>
@@ -7908,6 +7565,13 @@
     <w:pPr/>
     <w:rPr/>
   </w:style>
+  <w:style w:type="paragraph" w:styleId="Frame-inhouduser">
+    <w:name w:val="Frame-inhoud (user)"/>
+    <w:basedOn w:val="Normal"/>
+    <w:qFormat/>
+    <w:pPr/>
+    <w:rPr/>
+  </w:style>
   <w:style w:type="paragraph" w:styleId="Frame-inhoud">
     <w:name w:val="Frame-inhoud"/>
     <w:basedOn w:val="Normal"/>
@@ -7915,8 +7579,8 @@
     <w:pPr/>
     <w:rPr/>
   </w:style>
-  <w:style w:type="numbering" w:styleId="Geenlijst" w:default="1">
-    <w:name w:val="Geen lijst"/>
+  <w:style w:type="numbering" w:styleId="Geenlijstuser" w:default="1">
+    <w:name w:val="Geen lijst (user)"/>
     <w:uiPriority w:val="99"/>
     <w:semiHidden/>
     <w:unhideWhenUsed/>

</xml_diff>